<commit_message>
VIewport size in task scenario folder
</commit_message>
<xml_diff>
--- a/Task Scenarios.docx
+++ b/Task Scenarios.docx
@@ -304,14 +304,7 @@
           <w:sz w:val="24"/>
           <w:szCs w:val="24"/>
         </w:rPr>
-        <w:t xml:space="preserve"> in the middle of the afternoon.</w:t>
-      </w:r>
-      <w:r>
-        <w:rPr>
-          <w:sz w:val="24"/>
-          <w:szCs w:val="24"/>
-        </w:rPr>
-        <w:t xml:space="preserve"> He has a tendency to</w:t>
+        <w:t xml:space="preserve"> in the middle of the afternoon. He has a tendency to</w:t>
       </w:r>
       <w:r>
         <w:rPr>
@@ -425,14 +418,7 @@
           <w:sz w:val="24"/>
           <w:szCs w:val="24"/>
         </w:rPr>
-        <w:t xml:space="preserve"> </w:t>
-      </w:r>
-      <w:r>
-        <w:rPr>
-          <w:sz w:val="24"/>
-          <w:szCs w:val="24"/>
-        </w:rPr>
-        <w:t xml:space="preserve">  </w:t>
+        <w:t xml:space="preserve">   </w:t>
       </w:r>
     </w:p>
     <w:p>
@@ -882,79 +868,349 @@
         </w:rPr>
         <w:t>until the day of the marathon.</w:t>
       </w:r>
+    </w:p>
+    <w:p>
+      <w:pPr>
+        <w:tabs>
+          <w:tab w:val="left" w:pos="2067"/>
+        </w:tabs>
+        <w:rPr>
+          <w:sz w:val="24"/>
+          <w:szCs w:val="24"/>
+        </w:rPr>
+      </w:pPr>
+    </w:p>
+    <w:p>
+      <w:pPr>
+        <w:tabs>
+          <w:tab w:val="left" w:pos="2067"/>
+        </w:tabs>
+        <w:rPr>
+          <w:sz w:val="24"/>
+          <w:szCs w:val="24"/>
+        </w:rPr>
+      </w:pPr>
+      <w:r>
+        <w:rPr>
+          <w:sz w:val="24"/>
+          <w:szCs w:val="24"/>
+        </w:rPr>
+        <w:t>Task Scenario #8</w:t>
+      </w:r>
+    </w:p>
+    <w:p>
+      <w:pPr>
+        <w:tabs>
+          <w:tab w:val="left" w:pos="2067"/>
+        </w:tabs>
+        <w:rPr>
+          <w:sz w:val="24"/>
+          <w:szCs w:val="24"/>
+        </w:rPr>
+      </w:pPr>
+      <w:r>
+        <w:rPr>
+          <w:sz w:val="24"/>
+          <w:szCs w:val="24"/>
+        </w:rPr>
+        <w:t xml:space="preserve">Lily is climbing Mount Everest alone and it was snowing heavily. However before she reaches the </w:t>
+      </w:r>
+      <w:proofErr w:type="gramStart"/>
+      <w:r>
+        <w:rPr>
+          <w:sz w:val="24"/>
+          <w:szCs w:val="24"/>
+        </w:rPr>
+        <w:t>top ,</w:t>
+      </w:r>
+      <w:proofErr w:type="gramEnd"/>
+      <w:r>
+        <w:rPr>
+          <w:sz w:val="24"/>
+          <w:szCs w:val="24"/>
+        </w:rPr>
+        <w:t xml:space="preserve"> Lily begins to feel dizzy </w:t>
+      </w:r>
+      <w:r>
+        <w:rPr>
+          <w:sz w:val="24"/>
+          <w:szCs w:val="24"/>
+        </w:rPr>
+        <w:t xml:space="preserve"> and is unable to focus well. Unknown to her, Lily is falling ill into hyperthermia. Because of this, Lily is feeling confused and is unable to operate her phone well to contact the hospital. </w:t>
+      </w:r>
+    </w:p>
+    <w:p>
+      <w:pPr>
+        <w:tabs>
+          <w:tab w:val="left" w:pos="2067"/>
+        </w:tabs>
+        <w:rPr>
+          <w:sz w:val="24"/>
+          <w:szCs w:val="24"/>
+        </w:rPr>
+      </w:pPr>
+    </w:p>
+    <w:p>
+      <w:pPr>
+        <w:tabs>
+          <w:tab w:val="left" w:pos="2067"/>
+        </w:tabs>
+        <w:rPr>
+          <w:sz w:val="24"/>
+          <w:szCs w:val="24"/>
+        </w:rPr>
+      </w:pPr>
+    </w:p>
+    <w:p>
+      <w:pPr>
+        <w:tabs>
+          <w:tab w:val="left" w:pos="2067"/>
+        </w:tabs>
+        <w:rPr>
+          <w:sz w:val="24"/>
+          <w:szCs w:val="24"/>
+        </w:rPr>
+      </w:pPr>
+      <w:r>
+        <w:rPr>
+          <w:sz w:val="24"/>
+          <w:szCs w:val="24"/>
+        </w:rPr>
+        <w:t>We are using viewport size:-</w:t>
+      </w:r>
       <w:bookmarkStart w:id="0" w:name="_GoBack"/>
       <w:bookmarkEnd w:id="0"/>
     </w:p>
-    <w:p>
-      <w:pPr>
-        <w:tabs>
-          <w:tab w:val="left" w:pos="2067"/>
-        </w:tabs>
-        <w:rPr>
-          <w:sz w:val="24"/>
-          <w:szCs w:val="24"/>
-        </w:rPr>
-      </w:pPr>
-    </w:p>
-    <w:p>
-      <w:pPr>
-        <w:tabs>
-          <w:tab w:val="left" w:pos="2067"/>
-        </w:tabs>
-        <w:rPr>
-          <w:sz w:val="24"/>
-          <w:szCs w:val="24"/>
-        </w:rPr>
-      </w:pPr>
-      <w:r>
-        <w:rPr>
-          <w:sz w:val="24"/>
-          <w:szCs w:val="24"/>
-        </w:rPr>
-        <w:t>Task Scenario #8</w:t>
-      </w:r>
-    </w:p>
-    <w:p>
-      <w:pPr>
-        <w:tabs>
-          <w:tab w:val="left" w:pos="2067"/>
-        </w:tabs>
-        <w:rPr>
-          <w:sz w:val="24"/>
-          <w:szCs w:val="24"/>
-        </w:rPr>
-      </w:pPr>
-      <w:r>
-        <w:rPr>
-          <w:sz w:val="24"/>
-          <w:szCs w:val="24"/>
-        </w:rPr>
-        <w:t xml:space="preserve">Lily is climbing Mount Everest alone and it was snowing heavily. However before she reaches the </w:t>
-      </w:r>
-      <w:proofErr w:type="gramStart"/>
-      <w:r>
-        <w:rPr>
-          <w:sz w:val="24"/>
-          <w:szCs w:val="24"/>
-        </w:rPr>
-        <w:t>top ,</w:t>
-      </w:r>
-      <w:proofErr w:type="gramEnd"/>
-      <w:r>
-        <w:rPr>
-          <w:sz w:val="24"/>
-          <w:szCs w:val="24"/>
-        </w:rPr>
-        <w:t xml:space="preserve"> Lily begins to feel dizzy </w:t>
-      </w:r>
-      <w:r>
-        <w:rPr>
-          <w:sz w:val="24"/>
-          <w:szCs w:val="24"/>
-        </w:rPr>
-        <w:t xml:space="preserve"> and is unable to focus well. Unknown to her, Lily is falling ill into hyperthermia. Because of this, Lily is feeling confused and is unable to operate her phone well to contact the hospital. </w:t>
-      </w:r>
-    </w:p>
+    <w:tbl>
+      <w:tblPr>
+        <w:tblW w:w="8367" w:type="dxa"/>
+        <w:tblCellMar>
+          <w:left w:w="0" w:type="dxa"/>
+          <w:right w:w="0" w:type="dxa"/>
+        </w:tblCellMar>
+        <w:tblLook w:val="04A0" w:firstRow="1" w:lastRow="0" w:firstColumn="1" w:lastColumn="0" w:noHBand="0" w:noVBand="1"/>
+      </w:tblPr>
+      <w:tblGrid>
+        <w:gridCol w:w="3405"/>
+        <w:gridCol w:w="1134"/>
+        <w:gridCol w:w="851"/>
+        <w:gridCol w:w="850"/>
+        <w:gridCol w:w="993"/>
+        <w:gridCol w:w="1134"/>
+      </w:tblGrid>
+      <w:tr>
+        <w:tc>
+          <w:tcPr>
+            <w:tcW w:w="3405" w:type="dxa"/>
+            <w:tcBorders>
+              <w:top w:val="single" w:sz="6" w:space="0" w:color="E6E6E6"/>
+              <w:left w:val="single" w:sz="2" w:space="0" w:color="E6E6E6"/>
+              <w:bottom w:val="single" w:sz="6" w:space="0" w:color="E6E6E6"/>
+              <w:right w:val="single" w:sz="2" w:space="0" w:color="E6E6E6"/>
+            </w:tcBorders>
+            <w:shd w:val="clear" w:color="auto" w:fill="F3F3F3"/>
+            <w:hideMark/>
+          </w:tcPr>
+          <w:p>
+            <w:pPr>
+              <w:spacing w:after="0" w:line="300" w:lineRule="atLeast"/>
+              <w:rPr>
+                <w:rFonts w:ascii="Arial" w:eastAsia="Times New Roman" w:hAnsi="Arial" w:cs="Arial"/>
+                <w:color w:val="222222"/>
+                <w:sz w:val="21"/>
+                <w:szCs w:val="21"/>
+                <w:lang w:eastAsia="en-MY"/>
+              </w:rPr>
+            </w:pPr>
+            <w:r>
+              <w:rPr>
+                <w:rFonts w:ascii="Arial" w:eastAsia="Times New Roman" w:hAnsi="Arial" w:cs="Arial"/>
+                <w:color w:val="222222"/>
+                <w:sz w:val="21"/>
+                <w:szCs w:val="21"/>
+                <w:lang w:eastAsia="en-MY"/>
+              </w:rPr>
+              <w:t>Samsung Galaxy Tab 8.9 P7310</w:t>
+            </w:r>
+          </w:p>
+        </w:tc>
+        <w:tc>
+          <w:tcPr>
+            <w:tcW w:w="1134" w:type="dxa"/>
+            <w:tcBorders>
+              <w:top w:val="single" w:sz="6" w:space="0" w:color="EBEBEB"/>
+              <w:left w:val="single" w:sz="2" w:space="0" w:color="EBEBEB"/>
+              <w:bottom w:val="single" w:sz="6" w:space="0" w:color="EBEBEB"/>
+              <w:right w:val="single" w:sz="2" w:space="0" w:color="EBEBEB"/>
+            </w:tcBorders>
+            <w:shd w:val="clear" w:color="auto" w:fill="F8F8F8"/>
+            <w:hideMark/>
+          </w:tcPr>
+          <w:p>
+            <w:pPr>
+              <w:spacing w:after="0" w:line="300" w:lineRule="atLeast"/>
+              <w:rPr>
+                <w:rFonts w:ascii="Arial" w:eastAsia="Times New Roman" w:hAnsi="Arial" w:cs="Arial"/>
+                <w:color w:val="222222"/>
+                <w:sz w:val="21"/>
+                <w:szCs w:val="21"/>
+                <w:lang w:eastAsia="en-MY"/>
+              </w:rPr>
+            </w:pPr>
+            <w:r>
+              <w:rPr>
+                <w:rFonts w:ascii="Arial" w:eastAsia="Times New Roman" w:hAnsi="Arial" w:cs="Arial"/>
+                <w:color w:val="222222"/>
+                <w:sz w:val="21"/>
+                <w:szCs w:val="21"/>
+                <w:lang w:eastAsia="en-MY"/>
+              </w:rPr>
+              <w:t>Android</w:t>
+            </w:r>
+          </w:p>
+        </w:tc>
+        <w:tc>
+          <w:tcPr>
+            <w:tcW w:w="851" w:type="dxa"/>
+            <w:tcBorders>
+              <w:top w:val="single" w:sz="6" w:space="0" w:color="EBEBEB"/>
+              <w:left w:val="single" w:sz="2" w:space="0" w:color="EBEBEB"/>
+              <w:bottom w:val="single" w:sz="6" w:space="0" w:color="EBEBEB"/>
+              <w:right w:val="single" w:sz="2" w:space="0" w:color="EBEBEB"/>
+            </w:tcBorders>
+            <w:shd w:val="clear" w:color="auto" w:fill="F8F8F8"/>
+            <w:hideMark/>
+          </w:tcPr>
+          <w:p>
+            <w:pPr>
+              <w:spacing w:after="0" w:line="300" w:lineRule="atLeast"/>
+              <w:rPr>
+                <w:rFonts w:ascii="Arial" w:eastAsia="Times New Roman" w:hAnsi="Arial" w:cs="Arial"/>
+                <w:color w:val="222222"/>
+                <w:sz w:val="21"/>
+                <w:szCs w:val="21"/>
+                <w:lang w:eastAsia="en-MY"/>
+              </w:rPr>
+            </w:pPr>
+            <w:r>
+              <w:rPr>
+                <w:rFonts w:ascii="Arial" w:eastAsia="Times New Roman" w:hAnsi="Arial" w:cs="Arial"/>
+                <w:color w:val="222222"/>
+                <w:sz w:val="21"/>
+                <w:szCs w:val="21"/>
+                <w:lang w:eastAsia="en-MY"/>
+              </w:rPr>
+              <w:t>4.0.4</w:t>
+            </w:r>
+          </w:p>
+        </w:tc>
+        <w:tc>
+          <w:tcPr>
+            <w:tcW w:w="850" w:type="dxa"/>
+            <w:tcBorders>
+              <w:top w:val="single" w:sz="6" w:space="0" w:color="EBEBEB"/>
+              <w:left w:val="single" w:sz="2" w:space="0" w:color="EBEBEB"/>
+              <w:bottom w:val="single" w:sz="6" w:space="0" w:color="EBEBEB"/>
+              <w:right w:val="single" w:sz="2" w:space="0" w:color="EBEBEB"/>
+            </w:tcBorders>
+            <w:shd w:val="clear" w:color="auto" w:fill="F8F8F8"/>
+            <w:hideMark/>
+          </w:tcPr>
+          <w:p>
+            <w:pPr>
+              <w:spacing w:after="0" w:line="300" w:lineRule="atLeast"/>
+              <w:rPr>
+                <w:rFonts w:ascii="Arial" w:eastAsia="Times New Roman" w:hAnsi="Arial" w:cs="Arial"/>
+                <w:color w:val="222222"/>
+                <w:sz w:val="21"/>
+                <w:szCs w:val="21"/>
+                <w:lang w:eastAsia="en-MY"/>
+              </w:rPr>
+            </w:pPr>
+            <w:r>
+              <w:rPr>
+                <w:rFonts w:ascii="Arial" w:eastAsia="Times New Roman" w:hAnsi="Arial" w:cs="Arial"/>
+                <w:color w:val="222222"/>
+                <w:sz w:val="21"/>
+                <w:szCs w:val="21"/>
+                <w:lang w:eastAsia="en-MY"/>
+              </w:rPr>
+              <w:t>800</w:t>
+            </w:r>
+          </w:p>
+        </w:tc>
+        <w:tc>
+          <w:tcPr>
+            <w:tcW w:w="993" w:type="dxa"/>
+            <w:tcBorders>
+              <w:top w:val="single" w:sz="6" w:space="0" w:color="EBEBEB"/>
+              <w:left w:val="single" w:sz="2" w:space="0" w:color="EBEBEB"/>
+              <w:bottom w:val="single" w:sz="6" w:space="0" w:color="EBEBEB"/>
+              <w:right w:val="single" w:sz="2" w:space="0" w:color="EBEBEB"/>
+            </w:tcBorders>
+            <w:shd w:val="clear" w:color="auto" w:fill="F8F8F8"/>
+            <w:hideMark/>
+          </w:tcPr>
+          <w:p>
+            <w:pPr>
+              <w:spacing w:after="0" w:line="300" w:lineRule="atLeast"/>
+              <w:rPr>
+                <w:rFonts w:ascii="Arial" w:eastAsia="Times New Roman" w:hAnsi="Arial" w:cs="Arial"/>
+                <w:color w:val="222222"/>
+                <w:sz w:val="21"/>
+                <w:szCs w:val="21"/>
+                <w:lang w:eastAsia="en-MY"/>
+              </w:rPr>
+            </w:pPr>
+            <w:r>
+              <w:rPr>
+                <w:rFonts w:ascii="Arial" w:eastAsia="Times New Roman" w:hAnsi="Arial" w:cs="Arial"/>
+                <w:color w:val="222222"/>
+                <w:sz w:val="21"/>
+                <w:szCs w:val="21"/>
+                <w:lang w:eastAsia="en-MY"/>
+              </w:rPr>
+              <w:t>1280</w:t>
+            </w:r>
+          </w:p>
+        </w:tc>
+        <w:tc>
+          <w:tcPr>
+            <w:tcW w:w="1134" w:type="dxa"/>
+            <w:tcBorders>
+              <w:top w:val="single" w:sz="6" w:space="0" w:color="EBEBEB"/>
+              <w:left w:val="single" w:sz="2" w:space="0" w:color="EBEBEB"/>
+              <w:bottom w:val="single" w:sz="6" w:space="0" w:color="EBEBEB"/>
+              <w:right w:val="single" w:sz="2" w:space="0" w:color="EBEBEB"/>
+            </w:tcBorders>
+            <w:shd w:val="clear" w:color="auto" w:fill="F8F8F8"/>
+            <w:hideMark/>
+          </w:tcPr>
+          <w:p>
+            <w:pPr>
+              <w:spacing w:after="0" w:line="300" w:lineRule="atLeast"/>
+              <w:rPr>
+                <w:rFonts w:ascii="Arial" w:eastAsia="Times New Roman" w:hAnsi="Arial" w:cs="Arial"/>
+                <w:color w:val="222222"/>
+                <w:sz w:val="21"/>
+                <w:szCs w:val="21"/>
+                <w:lang w:eastAsia="en-MY"/>
+              </w:rPr>
+            </w:pPr>
+            <w:r>
+              <w:rPr>
+                <w:rFonts w:ascii="Arial" w:eastAsia="Times New Roman" w:hAnsi="Arial" w:cs="Arial"/>
+                <w:color w:val="222222"/>
+                <w:sz w:val="21"/>
+                <w:szCs w:val="21"/>
+                <w:lang w:eastAsia="en-MY"/>
+              </w:rPr>
+              <w:t>2011-05</w:t>
+            </w:r>
+          </w:p>
+        </w:tc>
+      </w:tr>
+    </w:tbl>
     <w:p>
       <w:pPr>
         <w:tabs>
@@ -1611,7 +1867,7 @@
   <a:extraClrSchemeLst/>
   <a:extLst>
     <a:ext uri="{05A4C25C-085E-4340-85A3-A5531E510DB2}">
-      <thm15:themeFamily xmlns:thm15="http://schemas.microsoft.com/office/thememl/2012/main" xmlns="" name="Office Theme" id="{62F939B6-93AF-4DB8-9C6B-D6C7DFDC589F}" vid="{4A3C46E8-61CC-4603-A589-7422A47A8E4A}"/>
+      <thm15:themeFamily xmlns="" xmlns:thm15="http://schemas.microsoft.com/office/thememl/2012/main" name="Office Theme" id="{62F939B6-93AF-4DB8-9C6B-D6C7DFDC589F}" vid="{4A3C46E8-61CC-4603-A589-7422A47A8E4A}"/>
     </a:ext>
   </a:extLst>
 </a:theme>

</xml_diff>

<commit_message>
This is the latest one from that day presentation. Please make the necessary refinement as much as you can. Update in the group before push.
</commit_message>
<xml_diff>
--- a/Task Scenarios.docx
+++ b/Task Scenarios.docx
@@ -1,14 +1,16 @@
 
 <file path=word/document.xml><?xml version="1.0" encoding="utf-8"?>
-<w:document xmlns:wpc="http://schemas.microsoft.com/office/word/2010/wordprocessingCanvas" xmlns:mc="http://schemas.openxmlformats.org/markup-compatibility/2006" xmlns:o="urn:schemas-microsoft-com:office:office" xmlns:r="http://schemas.openxmlformats.org/officeDocument/2006/relationships" xmlns:m="http://schemas.openxmlformats.org/officeDocument/2006/math" xmlns:v="urn:schemas-microsoft-com:vml" xmlns:wp14="http://schemas.microsoft.com/office/word/2010/wordprocessingDrawing" xmlns:wp="http://schemas.openxmlformats.org/drawingml/2006/wordprocessingDrawing" xmlns:w10="urn:schemas-microsoft-com:office:word" xmlns:w="http://schemas.openxmlformats.org/wordprocessingml/2006/main" xmlns:w14="http://schemas.microsoft.com/office/word/2010/wordml" xmlns:wpg="http://schemas.microsoft.com/office/word/2010/wordprocessingGroup" xmlns:wpi="http://schemas.microsoft.com/office/word/2010/wordprocessingInk" xmlns:wne="http://schemas.microsoft.com/office/word/2006/wordml" xmlns:wps="http://schemas.microsoft.com/office/word/2010/wordprocessingShape" mc:Ignorable="w14 wp14">
+<w:document xmlns:wpc="http://schemas.microsoft.com/office/word/2010/wordprocessingCanvas" xmlns:mc="http://schemas.openxmlformats.org/markup-compatibility/2006" xmlns:o="urn:schemas-microsoft-com:office:office" xmlns:r="http://schemas.openxmlformats.org/officeDocument/2006/relationships" xmlns:m="http://schemas.openxmlformats.org/officeDocument/2006/math" xmlns:v="urn:schemas-microsoft-com:vml" xmlns:wp14="http://schemas.microsoft.com/office/word/2010/wordprocessingDrawing" xmlns:wp="http://schemas.openxmlformats.org/drawingml/2006/wordprocessingDrawing" xmlns:w10="urn:schemas-microsoft-com:office:word" xmlns:w="http://schemas.openxmlformats.org/wordprocessingml/2006/main" xmlns:w14="http://schemas.microsoft.com/office/word/2010/wordml" xmlns:w15="http://schemas.microsoft.com/office/word/2012/wordml" xmlns:wpg="http://schemas.microsoft.com/office/word/2010/wordprocessingGroup" xmlns:wpi="http://schemas.microsoft.com/office/word/2010/wordprocessingInk" xmlns:wne="http://schemas.microsoft.com/office/word/2006/wordml" xmlns:wps="http://schemas.microsoft.com/office/word/2010/wordprocessingShape" mc:Ignorable="w14 w15 wp14">
   <w:body>
     <w:p>
       <w:pPr>
+        <w:pBdr>
+          <w:bottom w:val="single" w:sz="4" w:space="1" w:color="auto"/>
+        </w:pBdr>
         <w:rPr>
           <w:b/>
           <w:sz w:val="32"/>
           <w:szCs w:val="32"/>
-          <w:u w:val="single"/>
         </w:rPr>
       </w:pPr>
       <w:r>
@@ -16,7 +18,6 @@
           <w:b/>
           <w:sz w:val="32"/>
           <w:szCs w:val="32"/>
-          <w:u w:val="single"/>
         </w:rPr>
         <w:t>Task Scenario</w:t>
       </w:r>
@@ -25,7 +26,6 @@
           <w:b/>
           <w:sz w:val="32"/>
           <w:szCs w:val="32"/>
-          <w:u w:val="single"/>
         </w:rPr>
         <w:t>s</w:t>
       </w:r>
@@ -40,6 +40,17 @@
           <w:szCs w:val="24"/>
         </w:rPr>
       </w:pPr>
+    </w:p>
+    <w:p>
+      <w:pPr>
+        <w:tabs>
+          <w:tab w:val="left" w:pos="2067"/>
+        </w:tabs>
+        <w:rPr>
+          <w:sz w:val="24"/>
+          <w:szCs w:val="24"/>
+        </w:rPr>
+      </w:pPr>
       <w:r>
         <w:rPr>
           <w:sz w:val="24"/>
@@ -86,6 +97,7 @@
         </w:rPr>
         <w:t xml:space="preserve"> </w:t>
       </w:r>
+      <w:proofErr w:type="gramStart"/>
       <w:r>
         <w:rPr>
           <w:sz w:val="24"/>
@@ -105,7 +117,15 @@
           <w:sz w:val="24"/>
           <w:szCs w:val="24"/>
         </w:rPr>
-        <w:t xml:space="preserve"> turned up to 19</w:t>
+        <w:t xml:space="preserve"> turned</w:t>
+      </w:r>
+      <w:proofErr w:type="gramEnd"/>
+      <w:r>
+        <w:rPr>
+          <w:sz w:val="24"/>
+          <w:szCs w:val="24"/>
+        </w:rPr>
+        <w:t xml:space="preserve"> up to 19</w:t>
       </w:r>
       <w:r>
         <w:rPr>
@@ -127,7 +147,21 @@
           <w:sz w:val="24"/>
           <w:szCs w:val="24"/>
         </w:rPr>
-        <w:t xml:space="preserve">.Bob </w:t>
+        <w:t>.</w:t>
+      </w:r>
+      <w:r>
+        <w:rPr>
+          <w:sz w:val="24"/>
+          <w:szCs w:val="24"/>
+        </w:rPr>
+        <w:t xml:space="preserve"> </w:t>
+      </w:r>
+      <w:r>
+        <w:rPr>
+          <w:sz w:val="24"/>
+          <w:szCs w:val="24"/>
+        </w:rPr>
+        <w:t xml:space="preserve">Bob </w:t>
       </w:r>
       <w:r>
         <w:rPr>
@@ -719,6 +753,7 @@
           <w:sz w:val="24"/>
           <w:szCs w:val="24"/>
         </w:rPr>
+        <w:lastRenderedPageBreak/>
         <w:t xml:space="preserve">Lily who works </w:t>
       </w:r>
       <w:r>
@@ -772,15 +807,7 @@
           <w:sz w:val="24"/>
           <w:szCs w:val="24"/>
         </w:rPr>
-        <w:t xml:space="preserve"> of the demand of a new project at her company. She feels very tired at work and she is unable to be as productive at work as she used to. Lily would like to keep track and ensure that she </w:t>
-      </w:r>
-      <w:r>
-        <w:rPr>
-          <w:sz w:val="24"/>
-          <w:szCs w:val="24"/>
-        </w:rPr>
-        <w:lastRenderedPageBreak/>
-        <w:t xml:space="preserve">has at least 7 hours of sleep a day. However, since she is always in a rush in the morning and sleeps as soon as she gets home, she is unable to keep track of exactly how long she sleeps a day. </w:t>
+        <w:t xml:space="preserve"> of the demand of a new project at her company. She feels very tired at work and she is unable to be as productive at work as she used to. Lily would like to keep track and ensure that she has at least 7 hours of sleep a day. However, since she is always in a rush in the morning and sleeps as soon as she gets home, she is unable to keep track of exactly how long she sleeps a day. </w:t>
       </w:r>
     </w:p>
     <w:p>
@@ -978,8 +1005,6 @@
         </w:rPr>
         <w:t>We are using viewport size:-</w:t>
       </w:r>
-      <w:bookmarkStart w:id="0" w:name="_GoBack"/>
-      <w:bookmarkEnd w:id="0"/>
     </w:p>
     <w:tbl>
       <w:tblPr>
@@ -1022,6 +1047,7 @@
                 <w:lang w:eastAsia="en-MY"/>
               </w:rPr>
             </w:pPr>
+            <w:proofErr w:type="spellStart"/>
             <w:r>
               <w:rPr>
                 <w:rFonts w:ascii="Arial" w:eastAsia="Times New Roman" w:hAnsi="Arial" w:cs="Arial"/>
@@ -1030,7 +1056,18 @@
                 <w:szCs w:val="21"/>
                 <w:lang w:eastAsia="en-MY"/>
               </w:rPr>
-              <w:t>Samsung Galaxy Tab 8.9 P7310</w:t>
+              <w:t>Ipad</w:t>
+            </w:r>
+            <w:proofErr w:type="spellEnd"/>
+            <w:r>
+              <w:rPr>
+                <w:rFonts w:ascii="Arial" w:eastAsia="Times New Roman" w:hAnsi="Arial" w:cs="Arial"/>
+                <w:color w:val="222222"/>
+                <w:sz w:val="21"/>
+                <w:szCs w:val="21"/>
+                <w:lang w:eastAsia="en-MY"/>
+              </w:rPr>
+              <w:t xml:space="preserve"> Air 2</w:t>
             </w:r>
           </w:p>
         </w:tc>
@@ -1065,7 +1102,7 @@
                 <w:szCs w:val="21"/>
                 <w:lang w:eastAsia="en-MY"/>
               </w:rPr>
-              <w:t>Android</w:t>
+              <w:t>iOS</w:t>
             </w:r>
           </w:p>
         </w:tc>
@@ -1100,7 +1137,7 @@
                 <w:szCs w:val="21"/>
                 <w:lang w:eastAsia="en-MY"/>
               </w:rPr>
-              <w:t>4.0.4</w:t>
+              <w:t>8</w:t>
             </w:r>
           </w:p>
         </w:tc>
@@ -1221,6 +1258,8 @@
           <w:szCs w:val="24"/>
         </w:rPr>
       </w:pPr>
+      <w:bookmarkStart w:id="0" w:name="_GoBack"/>
+      <w:bookmarkEnd w:id="0"/>
     </w:p>
     <w:sectPr>
       <w:pgSz w:w="11906" w:h="16838"/>
@@ -1233,7 +1272,7 @@
 </file>
 
 <file path=word/styles.xml><?xml version="1.0" encoding="utf-8"?>
-<w:styles xmlns:mc="http://schemas.openxmlformats.org/markup-compatibility/2006" xmlns:r="http://schemas.openxmlformats.org/officeDocument/2006/relationships" xmlns:w="http://schemas.openxmlformats.org/wordprocessingml/2006/main" xmlns:w14="http://schemas.microsoft.com/office/word/2010/wordml" mc:Ignorable="w14">
+<w:styles xmlns:mc="http://schemas.openxmlformats.org/markup-compatibility/2006" xmlns:r="http://schemas.openxmlformats.org/officeDocument/2006/relationships" xmlns:w="http://schemas.openxmlformats.org/wordprocessingml/2006/main" xmlns:w14="http://schemas.microsoft.com/office/word/2010/wordml" xmlns:w15="http://schemas.microsoft.com/office/word/2012/wordml" mc:Ignorable="w14 w15">
   <w:docDefaults>
     <w:rPrDefault>
       <w:rPr>
@@ -1249,334 +1288,378 @@
       </w:pPr>
     </w:pPrDefault>
   </w:docDefaults>
-  <w:latentStyles w:defLockedState="0" w:defUIPriority="99" w:defSemiHidden="1" w:defUnhideWhenUsed="1" w:defQFormat="0" w:count="267">
-    <w:lsdException w:name="Normal" w:semiHidden="0" w:uiPriority="0" w:unhideWhenUsed="0" w:qFormat="1"/>
-    <w:lsdException w:name="heading 1" w:semiHidden="0" w:uiPriority="9" w:unhideWhenUsed="0" w:qFormat="1"/>
-    <w:lsdException w:name="heading 2" w:uiPriority="9" w:qFormat="1"/>
-    <w:lsdException w:name="heading 3" w:uiPriority="9" w:qFormat="1"/>
-    <w:lsdException w:name="heading 4" w:uiPriority="9" w:qFormat="1"/>
-    <w:lsdException w:name="heading 5" w:uiPriority="9" w:qFormat="1"/>
-    <w:lsdException w:name="heading 6" w:uiPriority="9" w:qFormat="1"/>
-    <w:lsdException w:name="heading 7" w:uiPriority="9" w:qFormat="1"/>
-    <w:lsdException w:name="heading 8" w:uiPriority="9" w:qFormat="1"/>
-    <w:lsdException w:name="heading 9" w:uiPriority="9" w:qFormat="1"/>
-    <w:lsdException w:name="toc 1" w:uiPriority="39"/>
-    <w:lsdException w:name="toc 2" w:uiPriority="39"/>
-    <w:lsdException w:name="toc 3" w:uiPriority="39"/>
-    <w:lsdException w:name="toc 4" w:uiPriority="39"/>
-    <w:lsdException w:name="toc 5" w:uiPriority="39"/>
-    <w:lsdException w:name="toc 6" w:uiPriority="39"/>
-    <w:lsdException w:name="toc 7" w:uiPriority="39"/>
-    <w:lsdException w:name="toc 8" w:uiPriority="39"/>
-    <w:lsdException w:name="toc 9" w:uiPriority="39"/>
-    <w:lsdException w:name="caption" w:uiPriority="35" w:qFormat="1"/>
-    <w:lsdException w:name="Title" w:semiHidden="0" w:uiPriority="10" w:unhideWhenUsed="0" w:qFormat="1"/>
-    <w:lsdException w:name="Default Paragraph Font" w:uiPriority="1"/>
-    <w:lsdException w:name="Subtitle" w:semiHidden="0" w:uiPriority="11" w:unhideWhenUsed="0" w:qFormat="1"/>
-    <w:lsdException w:name="Strong" w:semiHidden="0" w:uiPriority="22" w:unhideWhenUsed="0" w:qFormat="1"/>
-    <w:lsdException w:name="Emphasis" w:semiHidden="0" w:uiPriority="20" w:unhideWhenUsed="0" w:qFormat="1"/>
-    <w:lsdException w:name="Table Grid" w:semiHidden="0" w:uiPriority="39" w:unhideWhenUsed="0"/>
-    <w:lsdException w:name="Placeholder Text" w:unhideWhenUsed="0"/>
-    <w:lsdException w:name="No Spacing" w:semiHidden="0" w:uiPriority="1" w:unhideWhenUsed="0" w:qFormat="1"/>
-    <w:lsdException w:name="Light Shading" w:semiHidden="0" w:uiPriority="60" w:unhideWhenUsed="0"/>
-    <w:lsdException w:name="Light List" w:semiHidden="0" w:uiPriority="61" w:unhideWhenUsed="0"/>
-    <w:lsdException w:name="Light Grid" w:semiHidden="0" w:uiPriority="62" w:unhideWhenUsed="0"/>
-    <w:lsdException w:name="Medium Shading 1" w:semiHidden="0" w:uiPriority="63" w:unhideWhenUsed="0"/>
-    <w:lsdException w:name="Medium Shading 2" w:semiHidden="0" w:uiPriority="64" w:unhideWhenUsed="0"/>
-    <w:lsdException w:name="Medium List 1" w:semiHidden="0" w:uiPriority="65" w:unhideWhenUsed="0"/>
-    <w:lsdException w:name="Medium List 2" w:semiHidden="0" w:uiPriority="66" w:unhideWhenUsed="0"/>
-    <w:lsdException w:name="Medium Grid 1" w:semiHidden="0" w:uiPriority="67" w:unhideWhenUsed="0"/>
-    <w:lsdException w:name="Medium Grid 2" w:semiHidden="0" w:uiPriority="68" w:unhideWhenUsed="0"/>
-    <w:lsdException w:name="Medium Grid 3" w:semiHidden="0" w:uiPriority="69" w:unhideWhenUsed="0"/>
-    <w:lsdException w:name="Dark List" w:semiHidden="0" w:uiPriority="70" w:unhideWhenUsed="0"/>
-    <w:lsdException w:name="Colorful Shading" w:semiHidden="0" w:uiPriority="71" w:unhideWhenUsed="0"/>
-    <w:lsdException w:name="Colorful List" w:semiHidden="0" w:uiPriority="72" w:unhideWhenUsed="0"/>
-    <w:lsdException w:name="Colorful Grid" w:semiHidden="0" w:uiPriority="73" w:unhideWhenUsed="0"/>
-    <w:lsdException w:name="Light Shading Accent 1" w:semiHidden="0" w:uiPriority="60" w:unhideWhenUsed="0"/>
-    <w:lsdException w:name="Light List Accent 1" w:semiHidden="0" w:uiPriority="61" w:unhideWhenUsed="0"/>
-    <w:lsdException w:name="Light Grid Accent 1" w:semiHidden="0" w:uiPriority="62" w:unhideWhenUsed="0"/>
-    <w:lsdException w:name="Medium Shading 1 Accent 1" w:semiHidden="0" w:uiPriority="63" w:unhideWhenUsed="0"/>
-    <w:lsdException w:name="Medium Shading 2 Accent 1" w:semiHidden="0" w:uiPriority="64" w:unhideWhenUsed="0"/>
-    <w:lsdException w:name="Medium List 1 Accent 1" w:semiHidden="0" w:uiPriority="65" w:unhideWhenUsed="0"/>
-    <w:lsdException w:name="Revision" w:unhideWhenUsed="0"/>
-    <w:lsdException w:name="List Paragraph" w:semiHidden="0" w:uiPriority="34" w:unhideWhenUsed="0" w:qFormat="1"/>
-    <w:lsdException w:name="Quote" w:semiHidden="0" w:uiPriority="29" w:unhideWhenUsed="0" w:qFormat="1"/>
-    <w:lsdException w:name="Intense Quote" w:semiHidden="0" w:uiPriority="30" w:unhideWhenUsed="0" w:qFormat="1"/>
-    <w:lsdException w:name="Medium List 2 Accent 1" w:semiHidden="0" w:uiPriority="66" w:unhideWhenUsed="0"/>
-    <w:lsdException w:name="Medium Grid 1 Accent 1" w:semiHidden="0" w:uiPriority="67" w:unhideWhenUsed="0"/>
-    <w:lsdException w:name="Medium Grid 2 Accent 1" w:semiHidden="0" w:uiPriority="68" w:unhideWhenUsed="0"/>
-    <w:lsdException w:name="Medium Grid 3 Accent 1" w:semiHidden="0" w:uiPriority="69" w:unhideWhenUsed="0"/>
-    <w:lsdException w:name="Dark List Accent 1" w:semiHidden="0" w:uiPriority="70" w:unhideWhenUsed="0"/>
-    <w:lsdException w:name="Colorful Shading Accent 1" w:semiHidden="0" w:uiPriority="71" w:unhideWhenUsed="0"/>
-    <w:lsdException w:name="Colorful List Accent 1" w:semiHidden="0" w:uiPriority="72" w:unhideWhenUsed="0"/>
-    <w:lsdException w:name="Colorful Grid Accent 1" w:semiHidden="0" w:uiPriority="73" w:unhideWhenUsed="0"/>
-    <w:lsdException w:name="Light Shading Accent 2" w:semiHidden="0" w:uiPriority="60" w:unhideWhenUsed="0"/>
-    <w:lsdException w:name="Light List Accent 2" w:semiHidden="0" w:uiPriority="61" w:unhideWhenUsed="0"/>
-    <w:lsdException w:name="Light Grid Accent 2" w:semiHidden="0" w:uiPriority="62" w:unhideWhenUsed="0"/>
-    <w:lsdException w:name="Medium Shading 1 Accent 2" w:semiHidden="0" w:uiPriority="63" w:unhideWhenUsed="0"/>
-    <w:lsdException w:name="Medium Shading 2 Accent 2" w:semiHidden="0" w:uiPriority="64" w:unhideWhenUsed="0"/>
-    <w:lsdException w:name="Medium List 1 Accent 2" w:semiHidden="0" w:uiPriority="65" w:unhideWhenUsed="0"/>
-    <w:lsdException w:name="Medium List 2 Accent 2" w:semiHidden="0" w:uiPriority="66" w:unhideWhenUsed="0"/>
-    <w:lsdException w:name="Medium Grid 1 Accent 2" w:semiHidden="0" w:uiPriority="67" w:unhideWhenUsed="0"/>
-    <w:lsdException w:name="Medium Grid 2 Accent 2" w:semiHidden="0" w:uiPriority="68" w:unhideWhenUsed="0"/>
-    <w:lsdException w:name="Medium Grid 3 Accent 2" w:semiHidden="0" w:uiPriority="69" w:unhideWhenUsed="0"/>
-    <w:lsdException w:name="Dark List Accent 2" w:semiHidden="0" w:uiPriority="70" w:unhideWhenUsed="0"/>
-    <w:lsdException w:name="Colorful Shading Accent 2" w:semiHidden="0" w:uiPriority="71" w:unhideWhenUsed="0"/>
-    <w:lsdException w:name="Colorful List Accent 2" w:semiHidden="0" w:uiPriority="72" w:unhideWhenUsed="0"/>
-    <w:lsdException w:name="Colorful Grid Accent 2" w:semiHidden="0" w:uiPriority="73" w:unhideWhenUsed="0"/>
-    <w:lsdException w:name="Light Shading Accent 3" w:semiHidden="0" w:uiPriority="60" w:unhideWhenUsed="0"/>
-    <w:lsdException w:name="Light List Accent 3" w:semiHidden="0" w:uiPriority="61" w:unhideWhenUsed="0"/>
-    <w:lsdException w:name="Light Grid Accent 3" w:semiHidden="0" w:uiPriority="62" w:unhideWhenUsed="0"/>
-    <w:lsdException w:name="Medium Shading 1 Accent 3" w:semiHidden="0" w:uiPriority="63" w:unhideWhenUsed="0"/>
-    <w:lsdException w:name="Medium Shading 2 Accent 3" w:semiHidden="0" w:uiPriority="64" w:unhideWhenUsed="0"/>
-    <w:lsdException w:name="Medium List 1 Accent 3" w:semiHidden="0" w:uiPriority="65" w:unhideWhenUsed="0"/>
-    <w:lsdException w:name="Medium List 2 Accent 3" w:semiHidden="0" w:uiPriority="66" w:unhideWhenUsed="0"/>
-    <w:lsdException w:name="Medium Grid 1 Accent 3" w:semiHidden="0" w:uiPriority="67" w:unhideWhenUsed="0"/>
-    <w:lsdException w:name="Medium Grid 2 Accent 3" w:semiHidden="0" w:uiPriority="68" w:unhideWhenUsed="0"/>
-    <w:lsdException w:name="Medium Grid 3 Accent 3" w:semiHidden="0" w:uiPriority="69" w:unhideWhenUsed="0"/>
-    <w:lsdException w:name="Dark List Accent 3" w:semiHidden="0" w:uiPriority="70" w:unhideWhenUsed="0"/>
-    <w:lsdException w:name="Colorful Shading Accent 3" w:semiHidden="0" w:uiPriority="71" w:unhideWhenUsed="0"/>
-    <w:lsdException w:name="Colorful List Accent 3" w:semiHidden="0" w:uiPriority="72" w:unhideWhenUsed="0"/>
-    <w:lsdException w:name="Colorful Grid Accent 3" w:semiHidden="0" w:uiPriority="73" w:unhideWhenUsed="0"/>
-    <w:lsdException w:name="Light Shading Accent 4" w:semiHidden="0" w:uiPriority="60" w:unhideWhenUsed="0"/>
-    <w:lsdException w:name="Light List Accent 4" w:semiHidden="0" w:uiPriority="61" w:unhideWhenUsed="0"/>
-    <w:lsdException w:name="Light Grid Accent 4" w:semiHidden="0" w:uiPriority="62" w:unhideWhenUsed="0"/>
-    <w:lsdException w:name="Medium Shading 1 Accent 4" w:semiHidden="0" w:uiPriority="63" w:unhideWhenUsed="0"/>
-    <w:lsdException w:name="Medium Shading 2 Accent 4" w:semiHidden="0" w:uiPriority="64" w:unhideWhenUsed="0"/>
-    <w:lsdException w:name="Medium List 1 Accent 4" w:semiHidden="0" w:uiPriority="65" w:unhideWhenUsed="0"/>
-    <w:lsdException w:name="Medium List 2 Accent 4" w:semiHidden="0" w:uiPriority="66" w:unhideWhenUsed="0"/>
-    <w:lsdException w:name="Medium Grid 1 Accent 4" w:semiHidden="0" w:uiPriority="67" w:unhideWhenUsed="0"/>
-    <w:lsdException w:name="Medium Grid 2 Accent 4" w:semiHidden="0" w:uiPriority="68" w:unhideWhenUsed="0"/>
-    <w:lsdException w:name="Medium Grid 3 Accent 4" w:semiHidden="0" w:uiPriority="69" w:unhideWhenUsed="0"/>
-    <w:lsdException w:name="Dark List Accent 4" w:semiHidden="0" w:uiPriority="70" w:unhideWhenUsed="0"/>
-    <w:lsdException w:name="Colorful Shading Accent 4" w:semiHidden="0" w:uiPriority="71" w:unhideWhenUsed="0"/>
-    <w:lsdException w:name="Colorful List Accent 4" w:semiHidden="0" w:uiPriority="72" w:unhideWhenUsed="0"/>
-    <w:lsdException w:name="Colorful Grid Accent 4" w:semiHidden="0" w:uiPriority="73" w:unhideWhenUsed="0"/>
-    <w:lsdException w:name="Light Shading Accent 5" w:semiHidden="0" w:uiPriority="60" w:unhideWhenUsed="0"/>
-    <w:lsdException w:name="Light List Accent 5" w:semiHidden="0" w:uiPriority="61" w:unhideWhenUsed="0"/>
-    <w:lsdException w:name="Light Grid Accent 5" w:semiHidden="0" w:uiPriority="62" w:unhideWhenUsed="0"/>
-    <w:lsdException w:name="Medium Shading 1 Accent 5" w:semiHidden="0" w:uiPriority="63" w:unhideWhenUsed="0"/>
-    <w:lsdException w:name="Medium Shading 2 Accent 5" w:semiHidden="0" w:uiPriority="64" w:unhideWhenUsed="0"/>
-    <w:lsdException w:name="Medium List 1 Accent 5" w:semiHidden="0" w:uiPriority="65" w:unhideWhenUsed="0"/>
-    <w:lsdException w:name="Medium List 2 Accent 5" w:semiHidden="0" w:uiPriority="66" w:unhideWhenUsed="0"/>
-    <w:lsdException w:name="Medium Grid 1 Accent 5" w:semiHidden="0" w:uiPriority="67" w:unhideWhenUsed="0"/>
-    <w:lsdException w:name="Medium Grid 2 Accent 5" w:semiHidden="0" w:uiPriority="68" w:unhideWhenUsed="0"/>
-    <w:lsdException w:name="Medium Grid 3 Accent 5" w:semiHidden="0" w:uiPriority="69" w:unhideWhenUsed="0"/>
-    <w:lsdException w:name="Dark List Accent 5" w:semiHidden="0" w:uiPriority="70" w:unhideWhenUsed="0"/>
-    <w:lsdException w:name="Colorful Shading Accent 5" w:semiHidden="0" w:uiPriority="71" w:unhideWhenUsed="0"/>
-    <w:lsdException w:name="Colorful List Accent 5" w:semiHidden="0" w:uiPriority="72" w:unhideWhenUsed="0"/>
-    <w:lsdException w:name="Colorful Grid Accent 5" w:semiHidden="0" w:uiPriority="73" w:unhideWhenUsed="0"/>
-    <w:lsdException w:name="Light Shading Accent 6" w:semiHidden="0" w:uiPriority="60" w:unhideWhenUsed="0"/>
-    <w:lsdException w:name="Light List Accent 6" w:semiHidden="0" w:uiPriority="61" w:unhideWhenUsed="0"/>
-    <w:lsdException w:name="Light Grid Accent 6" w:semiHidden="0" w:uiPriority="62" w:unhideWhenUsed="0"/>
-    <w:lsdException w:name="Medium Shading 1 Accent 6" w:semiHidden="0" w:uiPriority="63" w:unhideWhenUsed="0"/>
-    <w:lsdException w:name="Medium Shading 2 Accent 6" w:semiHidden="0" w:uiPriority="64" w:unhideWhenUsed="0"/>
-    <w:lsdException w:name="Medium List 1 Accent 6" w:semiHidden="0" w:uiPriority="65" w:unhideWhenUsed="0"/>
-    <w:lsdException w:name="Medium List 2 Accent 6" w:semiHidden="0" w:uiPriority="66" w:unhideWhenUsed="0"/>
-    <w:lsdException w:name="Medium Grid 1 Accent 6" w:semiHidden="0" w:uiPriority="67" w:unhideWhenUsed="0"/>
-    <w:lsdException w:name="Medium Grid 2 Accent 6" w:semiHidden="0" w:uiPriority="68" w:unhideWhenUsed="0"/>
-    <w:lsdException w:name="Medium Grid 3 Accent 6" w:semiHidden="0" w:uiPriority="69" w:unhideWhenUsed="0"/>
-    <w:lsdException w:name="Dark List Accent 6" w:semiHidden="0" w:uiPriority="70" w:unhideWhenUsed="0"/>
-    <w:lsdException w:name="Colorful Shading Accent 6" w:semiHidden="0" w:uiPriority="71" w:unhideWhenUsed="0"/>
-    <w:lsdException w:name="Colorful List Accent 6" w:semiHidden="0" w:uiPriority="72" w:unhideWhenUsed="0"/>
-    <w:lsdException w:name="Colorful Grid Accent 6" w:semiHidden="0" w:uiPriority="73" w:unhideWhenUsed="0"/>
-    <w:lsdException w:name="Subtle Emphasis" w:semiHidden="0" w:uiPriority="19" w:unhideWhenUsed="0" w:qFormat="1"/>
-    <w:lsdException w:name="Intense Emphasis" w:semiHidden="0" w:uiPriority="21" w:unhideWhenUsed="0" w:qFormat="1"/>
-    <w:lsdException w:name="Subtle Reference" w:semiHidden="0" w:uiPriority="31" w:unhideWhenUsed="0" w:qFormat="1"/>
-    <w:lsdException w:name="Intense Reference" w:semiHidden="0" w:uiPriority="32" w:unhideWhenUsed="0" w:qFormat="1"/>
-    <w:lsdException w:name="Book Title" w:semiHidden="0" w:uiPriority="33" w:unhideWhenUsed="0" w:qFormat="1"/>
-    <w:lsdException w:name="Bibliography" w:uiPriority="37"/>
-    <w:lsdException w:name="TOC Heading" w:uiPriority="39" w:qFormat="1"/>
-  </w:latentStyles>
-  <w:style w:type="paragraph" w:default="1" w:styleId="Normal">
-    <w:name w:val="Normal"/>
-    <w:qFormat/>
-  </w:style>
-  <w:style w:type="character" w:default="1" w:styleId="DefaultParagraphFont">
-    <w:name w:val="Default Paragraph Font"/>
-    <w:uiPriority w:val="1"/>
-    <w:semiHidden/>
-    <w:unhideWhenUsed/>
-  </w:style>
-  <w:style w:type="table" w:default="1" w:styleId="TableNormal">
-    <w:name w:val="Normal Table"/>
-    <w:uiPriority w:val="99"/>
-    <w:semiHidden/>
-    <w:unhideWhenUsed/>
-    <w:tblPr>
-      <w:tblInd w:w="0" w:type="dxa"/>
-      <w:tblCellMar>
-        <w:top w:w="0" w:type="dxa"/>
-        <w:left w:w="108" w:type="dxa"/>
-        <w:bottom w:w="0" w:type="dxa"/>
-        <w:right w:w="108" w:type="dxa"/>
-      </w:tblCellMar>
-    </w:tblPr>
-  </w:style>
-  <w:style w:type="numbering" w:default="1" w:styleId="NoList">
-    <w:name w:val="No List"/>
-    <w:uiPriority w:val="99"/>
-    <w:semiHidden/>
-    <w:unhideWhenUsed/>
-  </w:style>
-</w:styles>
-</file>
-
-<file path=word/stylesWithEffects.xml><?xml version="1.0" encoding="utf-8"?>
-<w:styles xmlns:wpc="http://schemas.microsoft.com/office/word/2010/wordprocessingCanvas" xmlns:mc="http://schemas.openxmlformats.org/markup-compatibility/2006" xmlns:o="urn:schemas-microsoft-com:office:office" xmlns:r="http://schemas.openxmlformats.org/officeDocument/2006/relationships" xmlns:m="http://schemas.openxmlformats.org/officeDocument/2006/math" xmlns:v="urn:schemas-microsoft-com:vml" xmlns:wp14="http://schemas.microsoft.com/office/word/2010/wordprocessingDrawing" xmlns:wp="http://schemas.openxmlformats.org/drawingml/2006/wordprocessingDrawing" xmlns:w10="urn:schemas-microsoft-com:office:word" xmlns:w="http://schemas.openxmlformats.org/wordprocessingml/2006/main" xmlns:w14="http://schemas.microsoft.com/office/word/2010/wordml" xmlns:wpg="http://schemas.microsoft.com/office/word/2010/wordprocessingGroup" xmlns:wpi="http://schemas.microsoft.com/office/word/2010/wordprocessingInk" xmlns:wne="http://schemas.microsoft.com/office/word/2006/wordml" xmlns:wps="http://schemas.microsoft.com/office/word/2010/wordprocessingShape" mc:Ignorable="w14 wp14">
-  <w:docDefaults>
-    <w:rPrDefault>
-      <w:rPr>
-        <w:rFonts w:asciiTheme="minorHAnsi" w:eastAsiaTheme="minorHAnsi" w:hAnsiTheme="minorHAnsi" w:cstheme="minorBidi"/>
-        <w:sz w:val="22"/>
-        <w:szCs w:val="22"/>
-        <w:lang w:val="en-MY" w:eastAsia="en-US" w:bidi="ar-SA"/>
-      </w:rPr>
-    </w:rPrDefault>
-    <w:pPrDefault>
-      <w:pPr>
-        <w:spacing w:after="160" w:line="259" w:lineRule="auto"/>
-      </w:pPr>
-    </w:pPrDefault>
-  </w:docDefaults>
-  <w:latentStyles w:defLockedState="0" w:defUIPriority="99" w:defSemiHidden="1" w:defUnhideWhenUsed="1" w:defQFormat="0" w:count="267">
-    <w:lsdException w:name="Normal" w:semiHidden="0" w:uiPriority="0" w:unhideWhenUsed="0" w:qFormat="1"/>
-    <w:lsdException w:name="heading 1" w:semiHidden="0" w:uiPriority="9" w:unhideWhenUsed="0" w:qFormat="1"/>
-    <w:lsdException w:name="heading 2" w:uiPriority="9" w:qFormat="1"/>
-    <w:lsdException w:name="heading 3" w:uiPriority="9" w:qFormat="1"/>
-    <w:lsdException w:name="heading 4" w:uiPriority="9" w:qFormat="1"/>
-    <w:lsdException w:name="heading 5" w:uiPriority="9" w:qFormat="1"/>
-    <w:lsdException w:name="heading 6" w:uiPriority="9" w:qFormat="1"/>
-    <w:lsdException w:name="heading 7" w:uiPriority="9" w:qFormat="1"/>
-    <w:lsdException w:name="heading 8" w:uiPriority="9" w:qFormat="1"/>
-    <w:lsdException w:name="heading 9" w:uiPriority="9" w:qFormat="1"/>
-    <w:lsdException w:name="toc 1" w:uiPriority="39"/>
-    <w:lsdException w:name="toc 2" w:uiPriority="39"/>
-    <w:lsdException w:name="toc 3" w:uiPriority="39"/>
-    <w:lsdException w:name="toc 4" w:uiPriority="39"/>
-    <w:lsdException w:name="toc 5" w:uiPriority="39"/>
-    <w:lsdException w:name="toc 6" w:uiPriority="39"/>
-    <w:lsdException w:name="toc 7" w:uiPriority="39"/>
-    <w:lsdException w:name="toc 8" w:uiPriority="39"/>
-    <w:lsdException w:name="toc 9" w:uiPriority="39"/>
-    <w:lsdException w:name="caption" w:uiPriority="35" w:qFormat="1"/>
-    <w:lsdException w:name="Title" w:semiHidden="0" w:uiPriority="10" w:unhideWhenUsed="0" w:qFormat="1"/>
-    <w:lsdException w:name="Default Paragraph Font" w:uiPriority="1"/>
-    <w:lsdException w:name="Subtitle" w:semiHidden="0" w:uiPriority="11" w:unhideWhenUsed="0" w:qFormat="1"/>
-    <w:lsdException w:name="Strong" w:semiHidden="0" w:uiPriority="22" w:unhideWhenUsed="0" w:qFormat="1"/>
-    <w:lsdException w:name="Emphasis" w:semiHidden="0" w:uiPriority="20" w:unhideWhenUsed="0" w:qFormat="1"/>
-    <w:lsdException w:name="Table Grid" w:semiHidden="0" w:uiPriority="39" w:unhideWhenUsed="0"/>
-    <w:lsdException w:name="Placeholder Text" w:unhideWhenUsed="0"/>
-    <w:lsdException w:name="No Spacing" w:semiHidden="0" w:uiPriority="1" w:unhideWhenUsed="0" w:qFormat="1"/>
-    <w:lsdException w:name="Light Shading" w:semiHidden="0" w:uiPriority="60" w:unhideWhenUsed="0"/>
-    <w:lsdException w:name="Light List" w:semiHidden="0" w:uiPriority="61" w:unhideWhenUsed="0"/>
-    <w:lsdException w:name="Light Grid" w:semiHidden="0" w:uiPriority="62" w:unhideWhenUsed="0"/>
-    <w:lsdException w:name="Medium Shading 1" w:semiHidden="0" w:uiPriority="63" w:unhideWhenUsed="0"/>
-    <w:lsdException w:name="Medium Shading 2" w:semiHidden="0" w:uiPriority="64" w:unhideWhenUsed="0"/>
-    <w:lsdException w:name="Medium List 1" w:semiHidden="0" w:uiPriority="65" w:unhideWhenUsed="0"/>
-    <w:lsdException w:name="Medium List 2" w:semiHidden="0" w:uiPriority="66" w:unhideWhenUsed="0"/>
-    <w:lsdException w:name="Medium Grid 1" w:semiHidden="0" w:uiPriority="67" w:unhideWhenUsed="0"/>
-    <w:lsdException w:name="Medium Grid 2" w:semiHidden="0" w:uiPriority="68" w:unhideWhenUsed="0"/>
-    <w:lsdException w:name="Medium Grid 3" w:semiHidden="0" w:uiPriority="69" w:unhideWhenUsed="0"/>
-    <w:lsdException w:name="Dark List" w:semiHidden="0" w:uiPriority="70" w:unhideWhenUsed="0"/>
-    <w:lsdException w:name="Colorful Shading" w:semiHidden="0" w:uiPriority="71" w:unhideWhenUsed="0"/>
-    <w:lsdException w:name="Colorful List" w:semiHidden="0" w:uiPriority="72" w:unhideWhenUsed="0"/>
-    <w:lsdException w:name="Colorful Grid" w:semiHidden="0" w:uiPriority="73" w:unhideWhenUsed="0"/>
-    <w:lsdException w:name="Light Shading Accent 1" w:semiHidden="0" w:uiPriority="60" w:unhideWhenUsed="0"/>
-    <w:lsdException w:name="Light List Accent 1" w:semiHidden="0" w:uiPriority="61" w:unhideWhenUsed="0"/>
-    <w:lsdException w:name="Light Grid Accent 1" w:semiHidden="0" w:uiPriority="62" w:unhideWhenUsed="0"/>
-    <w:lsdException w:name="Medium Shading 1 Accent 1" w:semiHidden="0" w:uiPriority="63" w:unhideWhenUsed="0"/>
-    <w:lsdException w:name="Medium Shading 2 Accent 1" w:semiHidden="0" w:uiPriority="64" w:unhideWhenUsed="0"/>
-    <w:lsdException w:name="Medium List 1 Accent 1" w:semiHidden="0" w:uiPriority="65" w:unhideWhenUsed="0"/>
-    <w:lsdException w:name="Revision" w:unhideWhenUsed="0"/>
-    <w:lsdException w:name="List Paragraph" w:semiHidden="0" w:uiPriority="34" w:unhideWhenUsed="0" w:qFormat="1"/>
-    <w:lsdException w:name="Quote" w:semiHidden="0" w:uiPriority="29" w:unhideWhenUsed="0" w:qFormat="1"/>
-    <w:lsdException w:name="Intense Quote" w:semiHidden="0" w:uiPriority="30" w:unhideWhenUsed="0" w:qFormat="1"/>
-    <w:lsdException w:name="Medium List 2 Accent 1" w:semiHidden="0" w:uiPriority="66" w:unhideWhenUsed="0"/>
-    <w:lsdException w:name="Medium Grid 1 Accent 1" w:semiHidden="0" w:uiPriority="67" w:unhideWhenUsed="0"/>
-    <w:lsdException w:name="Medium Grid 2 Accent 1" w:semiHidden="0" w:uiPriority="68" w:unhideWhenUsed="0"/>
-    <w:lsdException w:name="Medium Grid 3 Accent 1" w:semiHidden="0" w:uiPriority="69" w:unhideWhenUsed="0"/>
-    <w:lsdException w:name="Dark List Accent 1" w:semiHidden="0" w:uiPriority="70" w:unhideWhenUsed="0"/>
-    <w:lsdException w:name="Colorful Shading Accent 1" w:semiHidden="0" w:uiPriority="71" w:unhideWhenUsed="0"/>
-    <w:lsdException w:name="Colorful List Accent 1" w:semiHidden="0" w:uiPriority="72" w:unhideWhenUsed="0"/>
-    <w:lsdException w:name="Colorful Grid Accent 1" w:semiHidden="0" w:uiPriority="73" w:unhideWhenUsed="0"/>
-    <w:lsdException w:name="Light Shading Accent 2" w:semiHidden="0" w:uiPriority="60" w:unhideWhenUsed="0"/>
-    <w:lsdException w:name="Light List Accent 2" w:semiHidden="0" w:uiPriority="61" w:unhideWhenUsed="0"/>
-    <w:lsdException w:name="Light Grid Accent 2" w:semiHidden="0" w:uiPriority="62" w:unhideWhenUsed="0"/>
-    <w:lsdException w:name="Medium Shading 1 Accent 2" w:semiHidden="0" w:uiPriority="63" w:unhideWhenUsed="0"/>
-    <w:lsdException w:name="Medium Shading 2 Accent 2" w:semiHidden="0" w:uiPriority="64" w:unhideWhenUsed="0"/>
-    <w:lsdException w:name="Medium List 1 Accent 2" w:semiHidden="0" w:uiPriority="65" w:unhideWhenUsed="0"/>
-    <w:lsdException w:name="Medium List 2 Accent 2" w:semiHidden="0" w:uiPriority="66" w:unhideWhenUsed="0"/>
-    <w:lsdException w:name="Medium Grid 1 Accent 2" w:semiHidden="0" w:uiPriority="67" w:unhideWhenUsed="0"/>
-    <w:lsdException w:name="Medium Grid 2 Accent 2" w:semiHidden="0" w:uiPriority="68" w:unhideWhenUsed="0"/>
-    <w:lsdException w:name="Medium Grid 3 Accent 2" w:semiHidden="0" w:uiPriority="69" w:unhideWhenUsed="0"/>
-    <w:lsdException w:name="Dark List Accent 2" w:semiHidden="0" w:uiPriority="70" w:unhideWhenUsed="0"/>
-    <w:lsdException w:name="Colorful Shading Accent 2" w:semiHidden="0" w:uiPriority="71" w:unhideWhenUsed="0"/>
-    <w:lsdException w:name="Colorful List Accent 2" w:semiHidden="0" w:uiPriority="72" w:unhideWhenUsed="0"/>
-    <w:lsdException w:name="Colorful Grid Accent 2" w:semiHidden="0" w:uiPriority="73" w:unhideWhenUsed="0"/>
-    <w:lsdException w:name="Light Shading Accent 3" w:semiHidden="0" w:uiPriority="60" w:unhideWhenUsed="0"/>
-    <w:lsdException w:name="Light List Accent 3" w:semiHidden="0" w:uiPriority="61" w:unhideWhenUsed="0"/>
-    <w:lsdException w:name="Light Grid Accent 3" w:semiHidden="0" w:uiPriority="62" w:unhideWhenUsed="0"/>
-    <w:lsdException w:name="Medium Shading 1 Accent 3" w:semiHidden="0" w:uiPriority="63" w:unhideWhenUsed="0"/>
-    <w:lsdException w:name="Medium Shading 2 Accent 3" w:semiHidden="0" w:uiPriority="64" w:unhideWhenUsed="0"/>
-    <w:lsdException w:name="Medium List 1 Accent 3" w:semiHidden="0" w:uiPriority="65" w:unhideWhenUsed="0"/>
-    <w:lsdException w:name="Medium List 2 Accent 3" w:semiHidden="0" w:uiPriority="66" w:unhideWhenUsed="0"/>
-    <w:lsdException w:name="Medium Grid 1 Accent 3" w:semiHidden="0" w:uiPriority="67" w:unhideWhenUsed="0"/>
-    <w:lsdException w:name="Medium Grid 2 Accent 3" w:semiHidden="0" w:uiPriority="68" w:unhideWhenUsed="0"/>
-    <w:lsdException w:name="Medium Grid 3 Accent 3" w:semiHidden="0" w:uiPriority="69" w:unhideWhenUsed="0"/>
-    <w:lsdException w:name="Dark List Accent 3" w:semiHidden="0" w:uiPriority="70" w:unhideWhenUsed="0"/>
-    <w:lsdException w:name="Colorful Shading Accent 3" w:semiHidden="0" w:uiPriority="71" w:unhideWhenUsed="0"/>
-    <w:lsdException w:name="Colorful List Accent 3" w:semiHidden="0" w:uiPriority="72" w:unhideWhenUsed="0"/>
-    <w:lsdException w:name="Colorful Grid Accent 3" w:semiHidden="0" w:uiPriority="73" w:unhideWhenUsed="0"/>
-    <w:lsdException w:name="Light Shading Accent 4" w:semiHidden="0" w:uiPriority="60" w:unhideWhenUsed="0"/>
-    <w:lsdException w:name="Light List Accent 4" w:semiHidden="0" w:uiPriority="61" w:unhideWhenUsed="0"/>
-    <w:lsdException w:name="Light Grid Accent 4" w:semiHidden="0" w:uiPriority="62" w:unhideWhenUsed="0"/>
-    <w:lsdException w:name="Medium Shading 1 Accent 4" w:semiHidden="0" w:uiPriority="63" w:unhideWhenUsed="0"/>
-    <w:lsdException w:name="Medium Shading 2 Accent 4" w:semiHidden="0" w:uiPriority="64" w:unhideWhenUsed="0"/>
-    <w:lsdException w:name="Medium List 1 Accent 4" w:semiHidden="0" w:uiPriority="65" w:unhideWhenUsed="0"/>
-    <w:lsdException w:name="Medium List 2 Accent 4" w:semiHidden="0" w:uiPriority="66" w:unhideWhenUsed="0"/>
-    <w:lsdException w:name="Medium Grid 1 Accent 4" w:semiHidden="0" w:uiPriority="67" w:unhideWhenUsed="0"/>
-    <w:lsdException w:name="Medium Grid 2 Accent 4" w:semiHidden="0" w:uiPriority="68" w:unhideWhenUsed="0"/>
-    <w:lsdException w:name="Medium Grid 3 Accent 4" w:semiHidden="0" w:uiPriority="69" w:unhideWhenUsed="0"/>
-    <w:lsdException w:name="Dark List Accent 4" w:semiHidden="0" w:uiPriority="70" w:unhideWhenUsed="0"/>
-    <w:lsdException w:name="Colorful Shading Accent 4" w:semiHidden="0" w:uiPriority="71" w:unhideWhenUsed="0"/>
-    <w:lsdException w:name="Colorful List Accent 4" w:semiHidden="0" w:uiPriority="72" w:unhideWhenUsed="0"/>
-    <w:lsdException w:name="Colorful Grid Accent 4" w:semiHidden="0" w:uiPriority="73" w:unhideWhenUsed="0"/>
-    <w:lsdException w:name="Light Shading Accent 5" w:semiHidden="0" w:uiPriority="60" w:unhideWhenUsed="0"/>
-    <w:lsdException w:name="Light List Accent 5" w:semiHidden="0" w:uiPriority="61" w:unhideWhenUsed="0"/>
-    <w:lsdException w:name="Light Grid Accent 5" w:semiHidden="0" w:uiPriority="62" w:unhideWhenUsed="0"/>
-    <w:lsdException w:name="Medium Shading 1 Accent 5" w:semiHidden="0" w:uiPriority="63" w:unhideWhenUsed="0"/>
-    <w:lsdException w:name="Medium Shading 2 Accent 5" w:semiHidden="0" w:uiPriority="64" w:unhideWhenUsed="0"/>
-    <w:lsdException w:name="Medium List 1 Accent 5" w:semiHidden="0" w:uiPriority="65" w:unhideWhenUsed="0"/>
-    <w:lsdException w:name="Medium List 2 Accent 5" w:semiHidden="0" w:uiPriority="66" w:unhideWhenUsed="0"/>
-    <w:lsdException w:name="Medium Grid 1 Accent 5" w:semiHidden="0" w:uiPriority="67" w:unhideWhenUsed="0"/>
-    <w:lsdException w:name="Medium Grid 2 Accent 5" w:semiHidden="0" w:uiPriority="68" w:unhideWhenUsed="0"/>
-    <w:lsdException w:name="Medium Grid 3 Accent 5" w:semiHidden="0" w:uiPriority="69" w:unhideWhenUsed="0"/>
-    <w:lsdException w:name="Dark List Accent 5" w:semiHidden="0" w:uiPriority="70" w:unhideWhenUsed="0"/>
-    <w:lsdException w:name="Colorful Shading Accent 5" w:semiHidden="0" w:uiPriority="71" w:unhideWhenUsed="0"/>
-    <w:lsdException w:name="Colorful List Accent 5" w:semiHidden="0" w:uiPriority="72" w:unhideWhenUsed="0"/>
-    <w:lsdException w:name="Colorful Grid Accent 5" w:semiHidden="0" w:uiPriority="73" w:unhideWhenUsed="0"/>
-    <w:lsdException w:name="Light Shading Accent 6" w:semiHidden="0" w:uiPriority="60" w:unhideWhenUsed="0"/>
-    <w:lsdException w:name="Light List Accent 6" w:semiHidden="0" w:uiPriority="61" w:unhideWhenUsed="0"/>
-    <w:lsdException w:name="Light Grid Accent 6" w:semiHidden="0" w:uiPriority="62" w:unhideWhenUsed="0"/>
-    <w:lsdException w:name="Medium Shading 1 Accent 6" w:semiHidden="0" w:uiPriority="63" w:unhideWhenUsed="0"/>
-    <w:lsdException w:name="Medium Shading 2 Accent 6" w:semiHidden="0" w:uiPriority="64" w:unhideWhenUsed="0"/>
-    <w:lsdException w:name="Medium List 1 Accent 6" w:semiHidden="0" w:uiPriority="65" w:unhideWhenUsed="0"/>
-    <w:lsdException w:name="Medium List 2 Accent 6" w:semiHidden="0" w:uiPriority="66" w:unhideWhenUsed="0"/>
-    <w:lsdException w:name="Medium Grid 1 Accent 6" w:semiHidden="0" w:uiPriority="67" w:unhideWhenUsed="0"/>
-    <w:lsdException w:name="Medium Grid 2 Accent 6" w:semiHidden="0" w:uiPriority="68" w:unhideWhenUsed="0"/>
-    <w:lsdException w:name="Medium Grid 3 Accent 6" w:semiHidden="0" w:uiPriority="69" w:unhideWhenUsed="0"/>
-    <w:lsdException w:name="Dark List Accent 6" w:semiHidden="0" w:uiPriority="70" w:unhideWhenUsed="0"/>
-    <w:lsdException w:name="Colorful Shading Accent 6" w:semiHidden="0" w:uiPriority="71" w:unhideWhenUsed="0"/>
-    <w:lsdException w:name="Colorful List Accent 6" w:semiHidden="0" w:uiPriority="72" w:unhideWhenUsed="0"/>
-    <w:lsdException w:name="Colorful Grid Accent 6" w:semiHidden="0" w:uiPriority="73" w:unhideWhenUsed="0"/>
-    <w:lsdException w:name="Subtle Emphasis" w:semiHidden="0" w:uiPriority="19" w:unhideWhenUsed="0" w:qFormat="1"/>
-    <w:lsdException w:name="Intense Emphasis" w:semiHidden="0" w:uiPriority="21" w:unhideWhenUsed="0" w:qFormat="1"/>
-    <w:lsdException w:name="Subtle Reference" w:semiHidden="0" w:uiPriority="31" w:unhideWhenUsed="0" w:qFormat="1"/>
-    <w:lsdException w:name="Intense Reference" w:semiHidden="0" w:uiPriority="32" w:unhideWhenUsed="0" w:qFormat="1"/>
-    <w:lsdException w:name="Book Title" w:semiHidden="0" w:uiPriority="33" w:unhideWhenUsed="0" w:qFormat="1"/>
-    <w:lsdException w:name="Bibliography" w:uiPriority="37"/>
-    <w:lsdException w:name="TOC Heading" w:uiPriority="39" w:qFormat="1"/>
+  <w:latentStyles w:defLockedState="0" w:defUIPriority="99" w:defSemiHidden="0" w:defUnhideWhenUsed="0" w:defQFormat="0" w:count="371">
+    <w:lsdException w:name="Normal" w:uiPriority="0" w:qFormat="1"/>
+    <w:lsdException w:name="heading 1" w:uiPriority="9" w:qFormat="1"/>
+    <w:lsdException w:name="heading 2" w:semiHidden="1" w:uiPriority="9" w:unhideWhenUsed="1" w:qFormat="1"/>
+    <w:lsdException w:name="heading 3" w:semiHidden="1" w:uiPriority="9" w:unhideWhenUsed="1" w:qFormat="1"/>
+    <w:lsdException w:name="heading 4" w:semiHidden="1" w:uiPriority="9" w:unhideWhenUsed="1" w:qFormat="1"/>
+    <w:lsdException w:name="heading 5" w:semiHidden="1" w:uiPriority="9" w:unhideWhenUsed="1" w:qFormat="1"/>
+    <w:lsdException w:name="heading 6" w:semiHidden="1" w:uiPriority="9" w:unhideWhenUsed="1" w:qFormat="1"/>
+    <w:lsdException w:name="heading 7" w:semiHidden="1" w:uiPriority="9" w:unhideWhenUsed="1" w:qFormat="1"/>
+    <w:lsdException w:name="heading 8" w:semiHidden="1" w:uiPriority="9" w:unhideWhenUsed="1" w:qFormat="1"/>
+    <w:lsdException w:name="heading 9" w:semiHidden="1" w:uiPriority="9" w:unhideWhenUsed="1" w:qFormat="1"/>
+    <w:lsdException w:name="index 1" w:semiHidden="1" w:unhideWhenUsed="1"/>
+    <w:lsdException w:name="index 2" w:semiHidden="1" w:unhideWhenUsed="1"/>
+    <w:lsdException w:name="index 3" w:semiHidden="1" w:unhideWhenUsed="1"/>
+    <w:lsdException w:name="index 4" w:semiHidden="1" w:unhideWhenUsed="1"/>
+    <w:lsdException w:name="index 5" w:semiHidden="1" w:unhideWhenUsed="1"/>
+    <w:lsdException w:name="index 6" w:semiHidden="1" w:unhideWhenUsed="1"/>
+    <w:lsdException w:name="index 7" w:semiHidden="1" w:unhideWhenUsed="1"/>
+    <w:lsdException w:name="index 8" w:semiHidden="1" w:unhideWhenUsed="1"/>
+    <w:lsdException w:name="index 9" w:semiHidden="1" w:unhideWhenUsed="1"/>
+    <w:lsdException w:name="toc 1" w:semiHidden="1" w:uiPriority="39" w:unhideWhenUsed="1"/>
+    <w:lsdException w:name="toc 2" w:semiHidden="1" w:uiPriority="39" w:unhideWhenUsed="1"/>
+    <w:lsdException w:name="toc 3" w:semiHidden="1" w:uiPriority="39" w:unhideWhenUsed="1"/>
+    <w:lsdException w:name="toc 4" w:semiHidden="1" w:uiPriority="39" w:unhideWhenUsed="1"/>
+    <w:lsdException w:name="toc 5" w:semiHidden="1" w:uiPriority="39" w:unhideWhenUsed="1"/>
+    <w:lsdException w:name="toc 6" w:semiHidden="1" w:uiPriority="39" w:unhideWhenUsed="1"/>
+    <w:lsdException w:name="toc 7" w:semiHidden="1" w:uiPriority="39" w:unhideWhenUsed="1"/>
+    <w:lsdException w:name="toc 8" w:semiHidden="1" w:uiPriority="39" w:unhideWhenUsed="1"/>
+    <w:lsdException w:name="toc 9" w:semiHidden="1" w:uiPriority="39" w:unhideWhenUsed="1"/>
+    <w:lsdException w:name="Normal Indent" w:semiHidden="1" w:unhideWhenUsed="1"/>
+    <w:lsdException w:name="footnote text" w:semiHidden="1" w:unhideWhenUsed="1"/>
+    <w:lsdException w:name="annotation text" w:semiHidden="1" w:unhideWhenUsed="1"/>
+    <w:lsdException w:name="header" w:semiHidden="1" w:unhideWhenUsed="1"/>
+    <w:lsdException w:name="footer" w:semiHidden="1" w:unhideWhenUsed="1"/>
+    <w:lsdException w:name="index heading" w:semiHidden="1" w:unhideWhenUsed="1"/>
+    <w:lsdException w:name="caption" w:semiHidden="1" w:uiPriority="35" w:unhideWhenUsed="1" w:qFormat="1"/>
+    <w:lsdException w:name="table of figures" w:semiHidden="1" w:unhideWhenUsed="1"/>
+    <w:lsdException w:name="envelope address" w:semiHidden="1" w:unhideWhenUsed="1"/>
+    <w:lsdException w:name="envelope return" w:semiHidden="1" w:unhideWhenUsed="1"/>
+    <w:lsdException w:name="footnote reference" w:semiHidden="1" w:unhideWhenUsed="1"/>
+    <w:lsdException w:name="annotation reference" w:semiHidden="1" w:unhideWhenUsed="1"/>
+    <w:lsdException w:name="line number" w:semiHidden="1" w:unhideWhenUsed="1"/>
+    <w:lsdException w:name="page number" w:semiHidden="1" w:unhideWhenUsed="1"/>
+    <w:lsdException w:name="endnote reference" w:semiHidden="1" w:unhideWhenUsed="1"/>
+    <w:lsdException w:name="endnote text" w:semiHidden="1" w:unhideWhenUsed="1"/>
+    <w:lsdException w:name="table of authorities" w:semiHidden="1" w:unhideWhenUsed="1"/>
+    <w:lsdException w:name="macro" w:semiHidden="1" w:unhideWhenUsed="1"/>
+    <w:lsdException w:name="toa heading" w:semiHidden="1" w:unhideWhenUsed="1"/>
+    <w:lsdException w:name="List" w:semiHidden="1" w:unhideWhenUsed="1"/>
+    <w:lsdException w:name="List Bullet" w:semiHidden="1" w:unhideWhenUsed="1"/>
+    <w:lsdException w:name="List Number" w:semiHidden="1" w:unhideWhenUsed="1"/>
+    <w:lsdException w:name="List 2" w:semiHidden="1" w:unhideWhenUsed="1"/>
+    <w:lsdException w:name="List 3" w:semiHidden="1" w:unhideWhenUsed="1"/>
+    <w:lsdException w:name="List 4" w:semiHidden="1" w:unhideWhenUsed="1"/>
+    <w:lsdException w:name="List 5" w:semiHidden="1" w:unhideWhenUsed="1"/>
+    <w:lsdException w:name="List Bullet 2" w:semiHidden="1" w:unhideWhenUsed="1"/>
+    <w:lsdException w:name="List Bullet 3" w:semiHidden="1" w:unhideWhenUsed="1"/>
+    <w:lsdException w:name="List Bullet 4" w:semiHidden="1" w:unhideWhenUsed="1"/>
+    <w:lsdException w:name="List Bullet 5" w:semiHidden="1" w:unhideWhenUsed="1"/>
+    <w:lsdException w:name="List Number 2" w:semiHidden="1" w:unhideWhenUsed="1"/>
+    <w:lsdException w:name="List Number 3" w:semiHidden="1" w:unhideWhenUsed="1"/>
+    <w:lsdException w:name="List Number 4" w:semiHidden="1" w:unhideWhenUsed="1"/>
+    <w:lsdException w:name="List Number 5" w:semiHidden="1" w:unhideWhenUsed="1"/>
+    <w:lsdException w:name="Title" w:uiPriority="10" w:qFormat="1"/>
+    <w:lsdException w:name="Closing" w:semiHidden="1" w:unhideWhenUsed="1"/>
+    <w:lsdException w:name="Signature" w:semiHidden="1" w:unhideWhenUsed="1"/>
+    <w:lsdException w:name="Default Paragraph Font" w:semiHidden="1" w:uiPriority="1" w:unhideWhenUsed="1"/>
+    <w:lsdException w:name="Body Text" w:semiHidden="1" w:unhideWhenUsed="1"/>
+    <w:lsdException w:name="Body Text Indent" w:semiHidden="1" w:unhideWhenUsed="1"/>
+    <w:lsdException w:name="List Continue" w:semiHidden="1" w:unhideWhenUsed="1"/>
+    <w:lsdException w:name="List Continue 2" w:semiHidden="1" w:unhideWhenUsed="1"/>
+    <w:lsdException w:name="List Continue 3" w:semiHidden="1" w:unhideWhenUsed="1"/>
+    <w:lsdException w:name="List Continue 4" w:semiHidden="1" w:unhideWhenUsed="1"/>
+    <w:lsdException w:name="List Continue 5" w:semiHidden="1" w:unhideWhenUsed="1"/>
+    <w:lsdException w:name="Message Header" w:semiHidden="1" w:unhideWhenUsed="1"/>
+    <w:lsdException w:name="Subtitle" w:uiPriority="11" w:qFormat="1"/>
+    <w:lsdException w:name="Salutation" w:semiHidden="1" w:unhideWhenUsed="1"/>
+    <w:lsdException w:name="Date" w:semiHidden="1" w:unhideWhenUsed="1"/>
+    <w:lsdException w:name="Body Text First Indent" w:semiHidden="1" w:unhideWhenUsed="1"/>
+    <w:lsdException w:name="Body Text First Indent 2" w:semiHidden="1" w:unhideWhenUsed="1"/>
+    <w:lsdException w:name="Note Heading" w:semiHidden="1" w:unhideWhenUsed="1"/>
+    <w:lsdException w:name="Body Text 2" w:semiHidden="1" w:unhideWhenUsed="1"/>
+    <w:lsdException w:name="Body Text 3" w:semiHidden="1" w:unhideWhenUsed="1"/>
+    <w:lsdException w:name="Body Text Indent 2" w:semiHidden="1" w:unhideWhenUsed="1"/>
+    <w:lsdException w:name="Body Text Indent 3" w:semiHidden="1" w:unhideWhenUsed="1"/>
+    <w:lsdException w:name="Block Text" w:semiHidden="1" w:unhideWhenUsed="1"/>
+    <w:lsdException w:name="Hyperlink" w:semiHidden="1" w:unhideWhenUsed="1"/>
+    <w:lsdException w:name="FollowedHyperlink" w:semiHidden="1" w:unhideWhenUsed="1"/>
+    <w:lsdException w:name="Strong" w:uiPriority="22" w:qFormat="1"/>
+    <w:lsdException w:name="Emphasis" w:uiPriority="20" w:qFormat="1"/>
+    <w:lsdException w:name="Document Map" w:semiHidden="1" w:unhideWhenUsed="1"/>
+    <w:lsdException w:name="Plain Text" w:semiHidden="1" w:unhideWhenUsed="1"/>
+    <w:lsdException w:name="E-mail Signature" w:semiHidden="1" w:unhideWhenUsed="1"/>
+    <w:lsdException w:name="HTML Top of Form" w:semiHidden="1" w:unhideWhenUsed="1"/>
+    <w:lsdException w:name="HTML Bottom of Form" w:semiHidden="1" w:unhideWhenUsed="1"/>
+    <w:lsdException w:name="Normal (Web)" w:semiHidden="1" w:unhideWhenUsed="1"/>
+    <w:lsdException w:name="HTML Acronym" w:semiHidden="1" w:unhideWhenUsed="1"/>
+    <w:lsdException w:name="HTML Address" w:semiHidden="1" w:unhideWhenUsed="1"/>
+    <w:lsdException w:name="HTML Cite" w:semiHidden="1" w:unhideWhenUsed="1"/>
+    <w:lsdException w:name="HTML Code" w:semiHidden="1" w:unhideWhenUsed="1"/>
+    <w:lsdException w:name="HTML Definition" w:semiHidden="1" w:unhideWhenUsed="1"/>
+    <w:lsdException w:name="HTML Keyboard" w:semiHidden="1" w:unhideWhenUsed="1"/>
+    <w:lsdException w:name="HTML Preformatted" w:semiHidden="1" w:unhideWhenUsed="1"/>
+    <w:lsdException w:name="HTML Sample" w:semiHidden="1" w:unhideWhenUsed="1"/>
+    <w:lsdException w:name="HTML Typewriter" w:semiHidden="1" w:unhideWhenUsed="1"/>
+    <w:lsdException w:name="HTML Variable" w:semiHidden="1" w:unhideWhenUsed="1"/>
+    <w:lsdException w:name="Normal Table" w:semiHidden="1" w:unhideWhenUsed="1"/>
+    <w:lsdException w:name="annotation subject" w:semiHidden="1" w:unhideWhenUsed="1"/>
+    <w:lsdException w:name="No List" w:semiHidden="1" w:unhideWhenUsed="1"/>
+    <w:lsdException w:name="Outline List 1" w:semiHidden="1" w:unhideWhenUsed="1"/>
+    <w:lsdException w:name="Outline List 2" w:semiHidden="1" w:unhideWhenUsed="1"/>
+    <w:lsdException w:name="Outline List 3" w:semiHidden="1" w:unhideWhenUsed="1"/>
+    <w:lsdException w:name="Table Simple 1" w:semiHidden="1" w:unhideWhenUsed="1"/>
+    <w:lsdException w:name="Table Simple 2" w:semiHidden="1" w:unhideWhenUsed="1"/>
+    <w:lsdException w:name="Table Simple 3" w:semiHidden="1" w:unhideWhenUsed="1"/>
+    <w:lsdException w:name="Table Classic 1" w:semiHidden="1" w:unhideWhenUsed="1"/>
+    <w:lsdException w:name="Table Classic 2" w:semiHidden="1" w:unhideWhenUsed="1"/>
+    <w:lsdException w:name="Table Classic 3" w:semiHidden="1" w:unhideWhenUsed="1"/>
+    <w:lsdException w:name="Table Classic 4" w:semiHidden="1" w:unhideWhenUsed="1"/>
+    <w:lsdException w:name="Table Colorful 1" w:semiHidden="1" w:unhideWhenUsed="1"/>
+    <w:lsdException w:name="Table Colorful 2" w:semiHidden="1" w:unhideWhenUsed="1"/>
+    <w:lsdException w:name="Table Colorful 3" w:semiHidden="1" w:unhideWhenUsed="1"/>
+    <w:lsdException w:name="Table Columns 1" w:semiHidden="1" w:unhideWhenUsed="1"/>
+    <w:lsdException w:name="Table Columns 2" w:semiHidden="1" w:unhideWhenUsed="1"/>
+    <w:lsdException w:name="Table Columns 3" w:semiHidden="1" w:unhideWhenUsed="1"/>
+    <w:lsdException w:name="Table Columns 4" w:semiHidden="1" w:unhideWhenUsed="1"/>
+    <w:lsdException w:name="Table Columns 5" w:semiHidden="1" w:unhideWhenUsed="1"/>
+    <w:lsdException w:name="Table Grid 1" w:semiHidden="1" w:unhideWhenUsed="1"/>
+    <w:lsdException w:name="Table Grid 2" w:semiHidden="1" w:unhideWhenUsed="1"/>
+    <w:lsdException w:name="Table Grid 3" w:semiHidden="1" w:unhideWhenUsed="1"/>
+    <w:lsdException w:name="Table Grid 4" w:semiHidden="1" w:unhideWhenUsed="1"/>
+    <w:lsdException w:name="Table Grid 5" w:semiHidden="1" w:unhideWhenUsed="1"/>
+    <w:lsdException w:name="Table Grid 6" w:semiHidden="1" w:unhideWhenUsed="1"/>
+    <w:lsdException w:name="Table Grid 7" w:semiHidden="1" w:unhideWhenUsed="1"/>
+    <w:lsdException w:name="Table Grid 8" w:semiHidden="1" w:unhideWhenUsed="1"/>
+    <w:lsdException w:name="Table List 1" w:semiHidden="1" w:unhideWhenUsed="1"/>
+    <w:lsdException w:name="Table List 2" w:semiHidden="1" w:unhideWhenUsed="1"/>
+    <w:lsdException w:name="Table List 3" w:semiHidden="1" w:unhideWhenUsed="1"/>
+    <w:lsdException w:name="Table List 4" w:semiHidden="1" w:unhideWhenUsed="1"/>
+    <w:lsdException w:name="Table List 5" w:semiHidden="1" w:unhideWhenUsed="1"/>
+    <w:lsdException w:name="Table List 6" w:semiHidden="1" w:unhideWhenUsed="1"/>
+    <w:lsdException w:name="Table List 7" w:semiHidden="1" w:unhideWhenUsed="1"/>
+    <w:lsdException w:name="Table List 8" w:semiHidden="1" w:unhideWhenUsed="1"/>
+    <w:lsdException w:name="Table 3D effects 1" w:semiHidden="1" w:unhideWhenUsed="1"/>
+    <w:lsdException w:name="Table 3D effects 2" w:semiHidden="1" w:unhideWhenUsed="1"/>
+    <w:lsdException w:name="Table 3D effects 3" w:semiHidden="1" w:unhideWhenUsed="1"/>
+    <w:lsdException w:name="Table Contemporary" w:semiHidden="1" w:unhideWhenUsed="1"/>
+    <w:lsdException w:name="Table Elegant" w:semiHidden="1" w:unhideWhenUsed="1"/>
+    <w:lsdException w:name="Table Professional" w:semiHidden="1" w:unhideWhenUsed="1"/>
+    <w:lsdException w:name="Table Subtle 1" w:semiHidden="1" w:unhideWhenUsed="1"/>
+    <w:lsdException w:name="Table Subtle 2" w:semiHidden="1" w:unhideWhenUsed="1"/>
+    <w:lsdException w:name="Table Web 1" w:semiHidden="1" w:unhideWhenUsed="1"/>
+    <w:lsdException w:name="Table Web 2" w:semiHidden="1" w:unhideWhenUsed="1"/>
+    <w:lsdException w:name="Table Web 3" w:semiHidden="1" w:unhideWhenUsed="1"/>
+    <w:lsdException w:name="Balloon Text" w:semiHidden="1" w:unhideWhenUsed="1"/>
+    <w:lsdException w:name="Table Grid" w:uiPriority="39"/>
+    <w:lsdException w:name="Table Theme" w:semiHidden="1" w:unhideWhenUsed="1"/>
+    <w:lsdException w:name="Placeholder Text" w:semiHidden="1"/>
+    <w:lsdException w:name="No Spacing" w:uiPriority="1" w:qFormat="1"/>
+    <w:lsdException w:name="Light Shading" w:uiPriority="60"/>
+    <w:lsdException w:name="Light List" w:uiPriority="61"/>
+    <w:lsdException w:name="Light Grid" w:uiPriority="62"/>
+    <w:lsdException w:name="Medium Shading 1" w:uiPriority="63"/>
+    <w:lsdException w:name="Medium Shading 2" w:uiPriority="64"/>
+    <w:lsdException w:name="Medium List 1" w:uiPriority="65"/>
+    <w:lsdException w:name="Medium List 2" w:uiPriority="66"/>
+    <w:lsdException w:name="Medium Grid 1" w:uiPriority="67"/>
+    <w:lsdException w:name="Medium Grid 2" w:uiPriority="68"/>
+    <w:lsdException w:name="Medium Grid 3" w:uiPriority="69"/>
+    <w:lsdException w:name="Dark List" w:uiPriority="70"/>
+    <w:lsdException w:name="Colorful Shading" w:uiPriority="71"/>
+    <w:lsdException w:name="Colorful List" w:uiPriority="72"/>
+    <w:lsdException w:name="Colorful Grid" w:uiPriority="73"/>
+    <w:lsdException w:name="Light Shading Accent 1" w:uiPriority="60"/>
+    <w:lsdException w:name="Light List Accent 1" w:uiPriority="61"/>
+    <w:lsdException w:name="Light Grid Accent 1" w:uiPriority="62"/>
+    <w:lsdException w:name="Medium Shading 1 Accent 1" w:uiPriority="63"/>
+    <w:lsdException w:name="Medium Shading 2 Accent 1" w:uiPriority="64"/>
+    <w:lsdException w:name="Medium List 1 Accent 1" w:uiPriority="65"/>
+    <w:lsdException w:name="Revision" w:semiHidden="1"/>
+    <w:lsdException w:name="List Paragraph" w:uiPriority="34" w:qFormat="1"/>
+    <w:lsdException w:name="Quote" w:uiPriority="29" w:qFormat="1"/>
+    <w:lsdException w:name="Intense Quote" w:uiPriority="30" w:qFormat="1"/>
+    <w:lsdException w:name="Medium List 2 Accent 1" w:uiPriority="66"/>
+    <w:lsdException w:name="Medium Grid 1 Accent 1" w:uiPriority="67"/>
+    <w:lsdException w:name="Medium Grid 2 Accent 1" w:uiPriority="68"/>
+    <w:lsdException w:name="Medium Grid 3 Accent 1" w:uiPriority="69"/>
+    <w:lsdException w:name="Dark List Accent 1" w:uiPriority="70"/>
+    <w:lsdException w:name="Colorful Shading Accent 1" w:uiPriority="71"/>
+    <w:lsdException w:name="Colorful List Accent 1" w:uiPriority="72"/>
+    <w:lsdException w:name="Colorful Grid Accent 1" w:uiPriority="73"/>
+    <w:lsdException w:name="Light Shading Accent 2" w:uiPriority="60"/>
+    <w:lsdException w:name="Light List Accent 2" w:uiPriority="61"/>
+    <w:lsdException w:name="Light Grid Accent 2" w:uiPriority="62"/>
+    <w:lsdException w:name="Medium Shading 1 Accent 2" w:uiPriority="63"/>
+    <w:lsdException w:name="Medium Shading 2 Accent 2" w:uiPriority="64"/>
+    <w:lsdException w:name="Medium List 1 Accent 2" w:uiPriority="65"/>
+    <w:lsdException w:name="Medium List 2 Accent 2" w:uiPriority="66"/>
+    <w:lsdException w:name="Medium Grid 1 Accent 2" w:uiPriority="67"/>
+    <w:lsdException w:name="Medium Grid 2 Accent 2" w:uiPriority="68"/>
+    <w:lsdException w:name="Medium Grid 3 Accent 2" w:uiPriority="69"/>
+    <w:lsdException w:name="Dark List Accent 2" w:uiPriority="70"/>
+    <w:lsdException w:name="Colorful Shading Accent 2" w:uiPriority="71"/>
+    <w:lsdException w:name="Colorful List Accent 2" w:uiPriority="72"/>
+    <w:lsdException w:name="Colorful Grid Accent 2" w:uiPriority="73"/>
+    <w:lsdException w:name="Light Shading Accent 3" w:uiPriority="60"/>
+    <w:lsdException w:name="Light List Accent 3" w:uiPriority="61"/>
+    <w:lsdException w:name="Light Grid Accent 3" w:uiPriority="62"/>
+    <w:lsdException w:name="Medium Shading 1 Accent 3" w:uiPriority="63"/>
+    <w:lsdException w:name="Medium Shading 2 Accent 3" w:uiPriority="64"/>
+    <w:lsdException w:name="Medium List 1 Accent 3" w:uiPriority="65"/>
+    <w:lsdException w:name="Medium List 2 Accent 3" w:uiPriority="66"/>
+    <w:lsdException w:name="Medium Grid 1 Accent 3" w:uiPriority="67"/>
+    <w:lsdException w:name="Medium Grid 2 Accent 3" w:uiPriority="68"/>
+    <w:lsdException w:name="Medium Grid 3 Accent 3" w:uiPriority="69"/>
+    <w:lsdException w:name="Dark List Accent 3" w:uiPriority="70"/>
+    <w:lsdException w:name="Colorful Shading Accent 3" w:uiPriority="71"/>
+    <w:lsdException w:name="Colorful List Accent 3" w:uiPriority="72"/>
+    <w:lsdException w:name="Colorful Grid Accent 3" w:uiPriority="73"/>
+    <w:lsdException w:name="Light Shading Accent 4" w:uiPriority="60"/>
+    <w:lsdException w:name="Light List Accent 4" w:uiPriority="61"/>
+    <w:lsdException w:name="Light Grid Accent 4" w:uiPriority="62"/>
+    <w:lsdException w:name="Medium Shading 1 Accent 4" w:uiPriority="63"/>
+    <w:lsdException w:name="Medium Shading 2 Accent 4" w:uiPriority="64"/>
+    <w:lsdException w:name="Medium List 1 Accent 4" w:uiPriority="65"/>
+    <w:lsdException w:name="Medium List 2 Accent 4" w:uiPriority="66"/>
+    <w:lsdException w:name="Medium Grid 1 Accent 4" w:uiPriority="67"/>
+    <w:lsdException w:name="Medium Grid 2 Accent 4" w:uiPriority="68"/>
+    <w:lsdException w:name="Medium Grid 3 Accent 4" w:uiPriority="69"/>
+    <w:lsdException w:name="Dark List Accent 4" w:uiPriority="70"/>
+    <w:lsdException w:name="Colorful Shading Accent 4" w:uiPriority="71"/>
+    <w:lsdException w:name="Colorful List Accent 4" w:uiPriority="72"/>
+    <w:lsdException w:name="Colorful Grid Accent 4" w:uiPriority="73"/>
+    <w:lsdException w:name="Light Shading Accent 5" w:uiPriority="60"/>
+    <w:lsdException w:name="Light List Accent 5" w:uiPriority="61"/>
+    <w:lsdException w:name="Light Grid Accent 5" w:uiPriority="62"/>
+    <w:lsdException w:name="Medium Shading 1 Accent 5" w:uiPriority="63"/>
+    <w:lsdException w:name="Medium Shading 2 Accent 5" w:uiPriority="64"/>
+    <w:lsdException w:name="Medium List 1 Accent 5" w:uiPriority="65"/>
+    <w:lsdException w:name="Medium List 2 Accent 5" w:uiPriority="66"/>
+    <w:lsdException w:name="Medium Grid 1 Accent 5" w:uiPriority="67"/>
+    <w:lsdException w:name="Medium Grid 2 Accent 5" w:uiPriority="68"/>
+    <w:lsdException w:name="Medium Grid 3 Accent 5" w:uiPriority="69"/>
+    <w:lsdException w:name="Dark List Accent 5" w:uiPriority="70"/>
+    <w:lsdException w:name="Colorful Shading Accent 5" w:uiPriority="71"/>
+    <w:lsdException w:name="Colorful List Accent 5" w:uiPriority="72"/>
+    <w:lsdException w:name="Colorful Grid Accent 5" w:uiPriority="73"/>
+    <w:lsdException w:name="Light Shading Accent 6" w:uiPriority="60"/>
+    <w:lsdException w:name="Light List Accent 6" w:uiPriority="61"/>
+    <w:lsdException w:name="Light Grid Accent 6" w:uiPriority="62"/>
+    <w:lsdException w:name="Medium Shading 1 Accent 6" w:uiPriority="63"/>
+    <w:lsdException w:name="Medium Shading 2 Accent 6" w:uiPriority="64"/>
+    <w:lsdException w:name="Medium List 1 Accent 6" w:uiPriority="65"/>
+    <w:lsdException w:name="Medium List 2 Accent 6" w:uiPriority="66"/>
+    <w:lsdException w:name="Medium Grid 1 Accent 6" w:uiPriority="67"/>
+    <w:lsdException w:name="Medium Grid 2 Accent 6" w:uiPriority="68"/>
+    <w:lsdException w:name="Medium Grid 3 Accent 6" w:uiPriority="69"/>
+    <w:lsdException w:name="Dark List Accent 6" w:uiPriority="70"/>
+    <w:lsdException w:name="Colorful Shading Accent 6" w:uiPriority="71"/>
+    <w:lsdException w:name="Colorful List Accent 6" w:uiPriority="72"/>
+    <w:lsdException w:name="Colorful Grid Accent 6" w:uiPriority="73"/>
+    <w:lsdException w:name="Subtle Emphasis" w:uiPriority="19" w:qFormat="1"/>
+    <w:lsdException w:name="Intense Emphasis" w:uiPriority="21" w:qFormat="1"/>
+    <w:lsdException w:name="Subtle Reference" w:uiPriority="31" w:qFormat="1"/>
+    <w:lsdException w:name="Intense Reference" w:uiPriority="32" w:qFormat="1"/>
+    <w:lsdException w:name="Book Title" w:uiPriority="33" w:qFormat="1"/>
+    <w:lsdException w:name="Bibliography" w:semiHidden="1" w:uiPriority="37" w:unhideWhenUsed="1"/>
+    <w:lsdException w:name="TOC Heading" w:semiHidden="1" w:uiPriority="39" w:unhideWhenUsed="1" w:qFormat="1"/>
+    <w:lsdException w:name="Plain Table 1" w:uiPriority="41"/>
+    <w:lsdException w:name="Plain Table 2" w:uiPriority="42"/>
+    <w:lsdException w:name="Plain Table 3" w:uiPriority="43"/>
+    <w:lsdException w:name="Plain Table 4" w:uiPriority="44"/>
+    <w:lsdException w:name="Plain Table 5" w:uiPriority="45"/>
+    <w:lsdException w:name="Grid Table Light" w:uiPriority="40"/>
+    <w:lsdException w:name="Grid Table 1 Light" w:uiPriority="46"/>
+    <w:lsdException w:name="Grid Table 2" w:uiPriority="47"/>
+    <w:lsdException w:name="Grid Table 3" w:uiPriority="48"/>
+    <w:lsdException w:name="Grid Table 4" w:uiPriority="49"/>
+    <w:lsdException w:name="Grid Table 5 Dark" w:uiPriority="50"/>
+    <w:lsdException w:name="Grid Table 6 Colorful" w:uiPriority="51"/>
+    <w:lsdException w:name="Grid Table 7 Colorful" w:uiPriority="52"/>
+    <w:lsdException w:name="Grid Table 1 Light Accent 1" w:uiPriority="46"/>
+    <w:lsdException w:name="Grid Table 2 Accent 1" w:uiPriority="47"/>
+    <w:lsdException w:name="Grid Table 3 Accent 1" w:uiPriority="48"/>
+    <w:lsdException w:name="Grid Table 4 Accent 1" w:uiPriority="49"/>
+    <w:lsdException w:name="Grid Table 5 Dark Accent 1" w:uiPriority="50"/>
+    <w:lsdException w:name="Grid Table 6 Colorful Accent 1" w:uiPriority="51"/>
+    <w:lsdException w:name="Grid Table 7 Colorful Accent 1" w:uiPriority="52"/>
+    <w:lsdException w:name="Grid Table 1 Light Accent 2" w:uiPriority="46"/>
+    <w:lsdException w:name="Grid Table 2 Accent 2" w:uiPriority="47"/>
+    <w:lsdException w:name="Grid Table 3 Accent 2" w:uiPriority="48"/>
+    <w:lsdException w:name="Grid Table 4 Accent 2" w:uiPriority="49"/>
+    <w:lsdException w:name="Grid Table 5 Dark Accent 2" w:uiPriority="50"/>
+    <w:lsdException w:name="Grid Table 6 Colorful Accent 2" w:uiPriority="51"/>
+    <w:lsdException w:name="Grid Table 7 Colorful Accent 2" w:uiPriority="52"/>
+    <w:lsdException w:name="Grid Table 1 Light Accent 3" w:uiPriority="46"/>
+    <w:lsdException w:name="Grid Table 2 Accent 3" w:uiPriority="47"/>
+    <w:lsdException w:name="Grid Table 3 Accent 3" w:uiPriority="48"/>
+    <w:lsdException w:name="Grid Table 4 Accent 3" w:uiPriority="49"/>
+    <w:lsdException w:name="Grid Table 5 Dark Accent 3" w:uiPriority="50"/>
+    <w:lsdException w:name="Grid Table 6 Colorful Accent 3" w:uiPriority="51"/>
+    <w:lsdException w:name="Grid Table 7 Colorful Accent 3" w:uiPriority="52"/>
+    <w:lsdException w:name="Grid Table 1 Light Accent 4" w:uiPriority="46"/>
+    <w:lsdException w:name="Grid Table 2 Accent 4" w:uiPriority="47"/>
+    <w:lsdException w:name="Grid Table 3 Accent 4" w:uiPriority="48"/>
+    <w:lsdException w:name="Grid Table 4 Accent 4" w:uiPriority="49"/>
+    <w:lsdException w:name="Grid Table 5 Dark Accent 4" w:uiPriority="50"/>
+    <w:lsdException w:name="Grid Table 6 Colorful Accent 4" w:uiPriority="51"/>
+    <w:lsdException w:name="Grid Table 7 Colorful Accent 4" w:uiPriority="52"/>
+    <w:lsdException w:name="Grid Table 1 Light Accent 5" w:uiPriority="46"/>
+    <w:lsdException w:name="Grid Table 2 Accent 5" w:uiPriority="47"/>
+    <w:lsdException w:name="Grid Table 3 Accent 5" w:uiPriority="48"/>
+    <w:lsdException w:name="Grid Table 4 Accent 5" w:uiPriority="49"/>
+    <w:lsdException w:name="Grid Table 5 Dark Accent 5" w:uiPriority="50"/>
+    <w:lsdException w:name="Grid Table 6 Colorful Accent 5" w:uiPriority="51"/>
+    <w:lsdException w:name="Grid Table 7 Colorful Accent 5" w:uiPriority="52"/>
+    <w:lsdException w:name="Grid Table 1 Light Accent 6" w:uiPriority="46"/>
+    <w:lsdException w:name="Grid Table 2 Accent 6" w:uiPriority="47"/>
+    <w:lsdException w:name="Grid Table 3 Accent 6" w:uiPriority="48"/>
+    <w:lsdException w:name="Grid Table 4 Accent 6" w:uiPriority="49"/>
+    <w:lsdException w:name="Grid Table 5 Dark Accent 6" w:uiPriority="50"/>
+    <w:lsdException w:name="Grid Table 6 Colorful Accent 6" w:uiPriority="51"/>
+    <w:lsdException w:name="Grid Table 7 Colorful Accent 6" w:uiPriority="52"/>
+    <w:lsdException w:name="List Table 1 Light" w:uiPriority="46"/>
+    <w:lsdException w:name="List Table 2" w:uiPriority="47"/>
+    <w:lsdException w:name="List Table 3" w:uiPriority="48"/>
+    <w:lsdException w:name="List Table 4" w:uiPriority="49"/>
+    <w:lsdException w:name="List Table 5 Dark" w:uiPriority="50"/>
+    <w:lsdException w:name="List Table 6 Colorful" w:uiPriority="51"/>
+    <w:lsdException w:name="List Table 7 Colorful" w:uiPriority="52"/>
+    <w:lsdException w:name="List Table 1 Light Accent 1" w:uiPriority="46"/>
+    <w:lsdException w:name="List Table 2 Accent 1" w:uiPriority="47"/>
+    <w:lsdException w:name="List Table 3 Accent 1" w:uiPriority="48"/>
+    <w:lsdException w:name="List Table 4 Accent 1" w:uiPriority="49"/>
+    <w:lsdException w:name="List Table 5 Dark Accent 1" w:uiPriority="50"/>
+    <w:lsdException w:name="List Table 6 Colorful Accent 1" w:uiPriority="51"/>
+    <w:lsdException w:name="List Table 7 Colorful Accent 1" w:uiPriority="52"/>
+    <w:lsdException w:name="List Table 1 Light Accent 2" w:uiPriority="46"/>
+    <w:lsdException w:name="List Table 2 Accent 2" w:uiPriority="47"/>
+    <w:lsdException w:name="List Table 3 Accent 2" w:uiPriority="48"/>
+    <w:lsdException w:name="List Table 4 Accent 2" w:uiPriority="49"/>
+    <w:lsdException w:name="List Table 5 Dark Accent 2" w:uiPriority="50"/>
+    <w:lsdException w:name="List Table 6 Colorful Accent 2" w:uiPriority="51"/>
+    <w:lsdException w:name="List Table 7 Colorful Accent 2" w:uiPriority="52"/>
+    <w:lsdException w:name="List Table 1 Light Accent 3" w:uiPriority="46"/>
+    <w:lsdException w:name="List Table 2 Accent 3" w:uiPriority="47"/>
+    <w:lsdException w:name="List Table 3 Accent 3" w:uiPriority="48"/>
+    <w:lsdException w:name="List Table 4 Accent 3" w:uiPriority="49"/>
+    <w:lsdException w:name="List Table 5 Dark Accent 3" w:uiPriority="50"/>
+    <w:lsdException w:name="List Table 6 Colorful Accent 3" w:uiPriority="51"/>
+    <w:lsdException w:name="List Table 7 Colorful Accent 3" w:uiPriority="52"/>
+    <w:lsdException w:name="List Table 1 Light Accent 4" w:uiPriority="46"/>
+    <w:lsdException w:name="List Table 2 Accent 4" w:uiPriority="47"/>
+    <w:lsdException w:name="List Table 3 Accent 4" w:uiPriority="48"/>
+    <w:lsdException w:name="List Table 4 Accent 4" w:uiPriority="49"/>
+    <w:lsdException w:name="List Table 5 Dark Accent 4" w:uiPriority="50"/>
+    <w:lsdException w:name="List Table 6 Colorful Accent 4" w:uiPriority="51"/>
+    <w:lsdException w:name="List Table 7 Colorful Accent 4" w:uiPriority="52"/>
+    <w:lsdException w:name="List Table 1 Light Accent 5" w:uiPriority="46"/>
+    <w:lsdException w:name="List Table 2 Accent 5" w:uiPriority="47"/>
+    <w:lsdException w:name="List Table 3 Accent 5" w:uiPriority="48"/>
+    <w:lsdException w:name="List Table 4 Accent 5" w:uiPriority="49"/>
+    <w:lsdException w:name="List Table 5 Dark Accent 5" w:uiPriority="50"/>
+    <w:lsdException w:name="List Table 6 Colorful Accent 5" w:uiPriority="51"/>
+    <w:lsdException w:name="List Table 7 Colorful Accent 5" w:uiPriority="52"/>
+    <w:lsdException w:name="List Table 1 Light Accent 6" w:uiPriority="46"/>
+    <w:lsdException w:name="List Table 2 Accent 6" w:uiPriority="47"/>
+    <w:lsdException w:name="List Table 3 Accent 6" w:uiPriority="48"/>
+    <w:lsdException w:name="List Table 4 Accent 6" w:uiPriority="49"/>
+    <w:lsdException w:name="List Table 5 Dark Accent 6" w:uiPriority="50"/>
+    <w:lsdException w:name="List Table 6 Colorful Accent 6" w:uiPriority="51"/>
+    <w:lsdException w:name="List Table 7 Colorful Accent 6" w:uiPriority="52"/>
   </w:latentStyles>
   <w:style w:type="paragraph" w:default="1" w:styleId="Normal">
     <w:name w:val="Normal"/>
@@ -1867,7 +1950,7 @@
   <a:extraClrSchemeLst/>
   <a:extLst>
     <a:ext uri="{05A4C25C-085E-4340-85A3-A5531E510DB2}">
-      <thm15:themeFamily xmlns="" xmlns:thm15="http://schemas.microsoft.com/office/thememl/2012/main" name="Office Theme" id="{62F939B6-93AF-4DB8-9C6B-D6C7DFDC589F}" vid="{4A3C46E8-61CC-4603-A589-7422A47A8E4A}"/>
+      <thm15:themeFamily xmlns:thm15="http://schemas.microsoft.com/office/thememl/2012/main" name="Office Theme" id="{62F939B6-93AF-4DB8-9C6B-D6C7DFDC589F}" vid="{4A3C46E8-61CC-4603-A589-7422A47A8E4A}"/>
     </a:ext>
   </a:extLst>
 </a:theme>

</xml_diff>